<commit_message>
Algunos casos de uso extra
</commit_message>
<xml_diff>
--- a/Casos de Uso/Archivos/baseCaso de uso.docx
+++ b/Casos de Uso/Archivos/baseCaso de uso.docx
@@ -1,6 +1,6 @@
 
 <file path=word/document.xml><?xml version="1.0" encoding="utf-8"?>
-<w:document xmlns:wpc="http://schemas.microsoft.com/office/word/2010/wordprocessingCanvas" xmlns:cx="http://schemas.microsoft.com/office/drawing/2014/chartex" xmlns:cx1="http://schemas.microsoft.com/office/drawing/2015/9/8/chartex" xmlns:cx2="http://schemas.microsoft.com/office/drawing/2015/10/21/chartex" xmlns:cx3="http://schemas.microsoft.com/office/drawing/2016/5/9/chartex" xmlns:cx4="http://schemas.microsoft.com/office/drawing/2016/5/10/chartex" xmlns:cx5="http://schemas.microsoft.com/office/drawing/2016/5/11/chartex" xmlns:cx6="http://schemas.microsoft.com/office/drawing/2016/5/12/chartex" xmlns:cx7="http://schemas.microsoft.com/office/drawing/2016/5/13/chartex" xmlns:cx8="http://schemas.microsoft.com/office/drawing/2016/5/14/chartex" xmlns:mc="http://schemas.openxmlformats.org/markup-compatibility/2006" xmlns:o="urn:schemas-microsoft-com:office:office" xmlns:r="http://schemas.openxmlformats.org/officeDocument/2006/relationships" xmlns:m="http://schemas.openxmlformats.org/officeDocument/2006/math" xmlns:v="urn:schemas-microsoft-com:vml" xmlns:wp14="http://schemas.microsoft.com/office/word/2010/wordprocessingDrawing" xmlns:wp="http://schemas.openxmlformats.org/drawingml/2006/wordprocessingDrawing" xmlns:w10="urn:schemas-microsoft-com:office:word" xmlns:w="http://schemas.openxmlformats.org/wordprocessingml/2006/main" xmlns:w14="http://schemas.microsoft.com/office/word/2010/wordml" xmlns:w15="http://schemas.microsoft.com/office/word/2012/wordml" xmlns:w16se="http://schemas.microsoft.com/office/word/2015/wordml/symex" xmlns:wpg="http://schemas.microsoft.com/office/word/2010/wordprocessingGroup" xmlns:wpi="http://schemas.microsoft.com/office/word/2010/wordprocessingInk" xmlns:wne="http://schemas.microsoft.com/office/word/2006/wordml" xmlns:wps="http://schemas.microsoft.com/office/word/2010/wordprocessingShape" mc:Ignorable="w14 w15 w16se wp14">
+<w:document xmlns:wpc="http://schemas.microsoft.com/office/word/2010/wordprocessingCanvas" xmlns:mc="http://schemas.openxmlformats.org/markup-compatibility/2006" xmlns:o="urn:schemas-microsoft-com:office:office" xmlns:r="http://schemas.openxmlformats.org/officeDocument/2006/relationships" xmlns:m="http://schemas.openxmlformats.org/officeDocument/2006/math" xmlns:v="urn:schemas-microsoft-com:vml" xmlns:wp14="http://schemas.microsoft.com/office/word/2010/wordprocessingDrawing" xmlns:wp="http://schemas.openxmlformats.org/drawingml/2006/wordprocessingDrawing" xmlns:w10="urn:schemas-microsoft-com:office:word" xmlns:w="http://schemas.openxmlformats.org/wordprocessingml/2006/main" xmlns:w14="http://schemas.microsoft.com/office/word/2010/wordml" xmlns:wpg="http://schemas.microsoft.com/office/word/2010/wordprocessingGroup" xmlns:wpi="http://schemas.microsoft.com/office/word/2010/wordprocessingInk" xmlns:wne="http://schemas.microsoft.com/office/word/2006/wordml" xmlns:wps="http://schemas.microsoft.com/office/word/2010/wordprocessingShape" mc:Ignorable="w14 wp14">
   <w:body>
     <w:p>
       <w:pPr>
@@ -208,7 +208,15 @@
           <w:b/>
           <w:sz w:val="52"/>
         </w:rPr>
-        <w:t xml:space="preserve"> – nombre</w:t>
+        <w:t xml:space="preserve"> – </w:t>
+      </w:r>
+      <w:r>
+        <w:rPr>
+          <w:rFonts w:ascii="Arial" w:hAnsi="Arial" w:cs="Arial"/>
+          <w:b/>
+          <w:sz w:val="52"/>
+        </w:rPr>
+        <w:t>nombre caso</w:t>
       </w:r>
     </w:p>
     <w:p>
@@ -655,10 +663,11 @@
           <w:numId w:val="2"/>
         </w:numPr>
         <w:rPr>
-          <w:rFonts w:ascii="Arial" w:hAnsi="Arial" w:cs="Arial"/>
+          <w:rStyle w:val="Hipervnculo"/>
+          <w:rFonts w:ascii="Arial" w:hAnsi="Arial" w:cs="Arial"/>
+          <w:color w:val="auto"/>
           <w:sz w:val="28"/>
           <w:szCs w:val="28"/>
-          <w:u w:val="single"/>
         </w:rPr>
       </w:pPr>
       <w:hyperlink w:anchor="poscondiciones" w:history="1">
@@ -672,6 +681,30 @@
           <w:t>Postcondiciones</w:t>
         </w:r>
       </w:hyperlink>
+    </w:p>
+    <w:p>
+      <w:pPr>
+        <w:pStyle w:val="Prrafodelista"/>
+        <w:numPr>
+          <w:ilvl w:val="0"/>
+          <w:numId w:val="2"/>
+        </w:numPr>
+        <w:rPr>
+          <w:rFonts w:ascii="Arial" w:hAnsi="Arial" w:cs="Arial"/>
+          <w:sz w:val="28"/>
+          <w:szCs w:val="28"/>
+          <w:u w:val="single"/>
+        </w:rPr>
+      </w:pPr>
+      <w:r>
+        <w:rPr>
+          <w:rStyle w:val="Hipervnculo"/>
+          <w:rFonts w:ascii="Arial" w:eastAsia="ArialMT" w:hAnsi="Arial" w:cs="Arial"/>
+          <w:sz w:val="28"/>
+          <w:szCs w:val="28"/>
+        </w:rPr>
+        <w:t>Prototipo</w:t>
+      </w:r>
     </w:p>
     <w:p>
       <w:pPr>
@@ -957,7 +990,7 @@
           </w:tcPr>
           <w:p>
             <w:pPr>
-              <w:jc w:val="both"/>
+              <w:jc w:val="center"/>
               <w:rPr>
                 <w:rFonts w:ascii="Arial" w:hAnsi="Arial" w:cs="Arial"/>
                 <w:sz w:val="24"/>
@@ -972,7 +1005,7 @@
           </w:tcPr>
           <w:p>
             <w:pPr>
-              <w:jc w:val="both"/>
+              <w:jc w:val="center"/>
               <w:rPr>
                 <w:rFonts w:ascii="Arial" w:hAnsi="Arial" w:cs="Arial"/>
                 <w:sz w:val="24"/>
@@ -987,7 +1020,7 @@
           </w:tcPr>
           <w:p>
             <w:pPr>
-              <w:jc w:val="both"/>
+              <w:jc w:val="center"/>
               <w:rPr>
                 <w:rFonts w:ascii="Arial" w:hAnsi="Arial" w:cs="Arial"/>
                 <w:sz w:val="24"/>
@@ -1267,19 +1300,6 @@
     </w:p>
     <w:p>
       <w:pPr>
-        <w:tabs>
-          <w:tab w:val="left" w:pos="1557"/>
-        </w:tabs>
-        <w:jc w:val="both"/>
-        <w:rPr>
-          <w:rFonts w:ascii="Arial" w:hAnsi="Arial" w:cs="Arial"/>
-          <w:sz w:val="24"/>
-          <w:szCs w:val="40"/>
-        </w:rPr>
-      </w:pPr>
-    </w:p>
-    <w:p>
-      <w:pPr>
         <w:rPr>
           <w:rFonts w:ascii="Arial" w:hAnsi="Arial" w:cs="Arial"/>
           <w:b/>
@@ -1316,21 +1336,6 @@
         <w:t>Precondiciones</w:t>
       </w:r>
       <w:bookmarkEnd w:id="3"/>
-    </w:p>
-    <w:p>
-      <w:pPr>
-        <w:pStyle w:val="Prrafodelista"/>
-        <w:numPr>
-          <w:ilvl w:val="0"/>
-          <w:numId w:val="10"/>
-        </w:numPr>
-        <w:jc w:val="both"/>
-        <w:rPr>
-          <w:rFonts w:ascii="Arial" w:hAnsi="Arial" w:cs="Arial"/>
-          <w:sz w:val="24"/>
-          <w:szCs w:val="40"/>
-        </w:rPr>
-      </w:pPr>
     </w:p>
     <w:p>
       <w:pPr>
@@ -1405,7 +1410,6 @@
         <w:jc w:val="both"/>
         <w:rPr>
           <w:rFonts w:ascii="Arial" w:hAnsi="Arial" w:cs="Arial"/>
-          <w:b/>
           <w:sz w:val="24"/>
           <w:szCs w:val="40"/>
         </w:rPr>
@@ -1436,6 +1440,14 @@
           <w:szCs w:val="40"/>
         </w:rPr>
         <w:tab/>
+      </w:r>
+      <w:r>
+        <w:rPr>
+          <w:rFonts w:ascii="Arial" w:hAnsi="Arial" w:cs="Arial"/>
+          <w:sz w:val="24"/>
+          <w:szCs w:val="40"/>
+        </w:rPr>
+        <w:t xml:space="preserve"> </w:t>
       </w:r>
     </w:p>
     <w:p>
@@ -1444,7 +1456,6 @@
         <w:jc w:val="both"/>
         <w:rPr>
           <w:rFonts w:ascii="Arial" w:hAnsi="Arial" w:cs="Arial"/>
-          <w:b/>
           <w:sz w:val="24"/>
           <w:szCs w:val="40"/>
         </w:rPr>
@@ -1483,7 +1494,6 @@
         <w:jc w:val="both"/>
         <w:rPr>
           <w:rFonts w:ascii="Arial" w:hAnsi="Arial" w:cs="Arial"/>
-          <w:b/>
           <w:sz w:val="24"/>
           <w:szCs w:val="40"/>
         </w:rPr>
@@ -1582,14 +1592,6 @@
           <w:szCs w:val="40"/>
         </w:rPr>
       </w:pPr>
-      <w:r>
-        <w:rPr>
-          <w:rFonts w:ascii="Arial" w:hAnsi="Arial" w:cs="Arial"/>
-          <w:sz w:val="24"/>
-          <w:szCs w:val="40"/>
-        </w:rPr>
-        <w:t xml:space="preserve">No aplica. </w:t>
-      </w:r>
     </w:p>
     <w:p>
       <w:pPr>
@@ -1642,7 +1644,11 @@
     </w:p>
     <w:p>
       <w:pPr>
-        <w:ind w:firstLine="708"/>
+        <w:pStyle w:val="Prrafodelista"/>
+        <w:numPr>
+          <w:ilvl w:val="0"/>
+          <w:numId w:val="11"/>
+        </w:numPr>
         <w:jc w:val="both"/>
         <w:rPr>
           <w:rFonts w:ascii="Arial" w:hAnsi="Arial" w:cs="Arial"/>
@@ -1651,108 +1657,14 @@
           <w:szCs w:val="40"/>
         </w:rPr>
       </w:pPr>
-      <w:r>
-        <w:rPr>
-          <w:rFonts w:ascii="Arial" w:hAnsi="Arial" w:cs="Arial"/>
-          <w:b/>
-          <w:sz w:val="24"/>
-          <w:szCs w:val="40"/>
-        </w:rPr>
-        <w:t>5.1.</w:t>
-      </w:r>
-      <w:r>
-        <w:rPr>
-          <w:rFonts w:ascii="Arial" w:hAnsi="Arial" w:cs="Arial"/>
-          <w:b/>
-          <w:sz w:val="24"/>
-          <w:szCs w:val="40"/>
-        </w:rPr>
-        <w:tab/>
-      </w:r>
-    </w:p>
-    <w:p>
-      <w:pPr>
+    </w:p>
+    <w:p>
+      <w:pPr>
+        <w:pStyle w:val="Prrafodelista"/>
         <w:jc w:val="both"/>
         <w:rPr>
           <w:rFonts w:ascii="Arial" w:hAnsi="Arial" w:cs="Arial"/>
           <w:b/>
-          <w:sz w:val="24"/>
-          <w:szCs w:val="40"/>
-        </w:rPr>
-      </w:pPr>
-      <w:r>
-        <w:rPr>
-          <w:rFonts w:ascii="Arial" w:hAnsi="Arial" w:cs="Arial"/>
-          <w:b/>
-          <w:sz w:val="24"/>
-          <w:szCs w:val="40"/>
-        </w:rPr>
-        <w:tab/>
-        <w:t>5.2</w:t>
-      </w:r>
-      <w:r>
-        <w:rPr>
-          <w:rFonts w:ascii="Arial" w:hAnsi="Arial" w:cs="Arial"/>
-          <w:b/>
-          <w:sz w:val="24"/>
-          <w:szCs w:val="40"/>
-        </w:rPr>
-        <w:t>.</w:t>
-      </w:r>
-      <w:r>
-        <w:rPr>
-          <w:rFonts w:ascii="Arial" w:hAnsi="Arial" w:cs="Arial"/>
-          <w:b/>
-          <w:sz w:val="24"/>
-          <w:szCs w:val="40"/>
-        </w:rPr>
-        <w:tab/>
-      </w:r>
-    </w:p>
-    <w:p>
-      <w:pPr>
-        <w:jc w:val="both"/>
-        <w:rPr>
-          <w:rFonts w:ascii="Arial" w:hAnsi="Arial" w:cs="Arial"/>
-          <w:b/>
-          <w:sz w:val="24"/>
-          <w:szCs w:val="40"/>
-        </w:rPr>
-      </w:pPr>
-      <w:r>
-        <w:rPr>
-          <w:rFonts w:ascii="Arial" w:hAnsi="Arial" w:cs="Arial"/>
-          <w:b/>
-          <w:sz w:val="24"/>
-          <w:szCs w:val="40"/>
-        </w:rPr>
-        <w:tab/>
-        <w:t>5.3</w:t>
-      </w:r>
-      <w:r>
-        <w:rPr>
-          <w:rFonts w:ascii="Arial" w:hAnsi="Arial" w:cs="Arial"/>
-          <w:b/>
-          <w:sz w:val="24"/>
-          <w:szCs w:val="40"/>
-        </w:rPr>
-        <w:t>.</w:t>
-      </w:r>
-      <w:r>
-        <w:rPr>
-          <w:rFonts w:ascii="Arial" w:hAnsi="Arial" w:cs="Arial"/>
-          <w:b/>
-          <w:sz w:val="24"/>
-          <w:szCs w:val="40"/>
-        </w:rPr>
-        <w:tab/>
-      </w:r>
-    </w:p>
-    <w:p>
-      <w:pPr>
-        <w:jc w:val="both"/>
-        <w:rPr>
-          <w:rFonts w:ascii="Arial" w:hAnsi="Arial" w:cs="Arial"/>
           <w:sz w:val="24"/>
           <w:szCs w:val="40"/>
         </w:rPr>
@@ -1810,13 +1722,6 @@
           <w:sz w:val="24"/>
         </w:rPr>
       </w:pPr>
-      <w:r>
-        <w:rPr>
-          <w:rFonts w:ascii="Arial" w:hAnsi="Arial" w:cs="Arial"/>
-          <w:sz w:val="24"/>
-        </w:rPr>
-        <w:t xml:space="preserve">No aplica. </w:t>
-      </w:r>
     </w:p>
     <w:p>
       <w:pPr>
@@ -1852,23 +1757,24 @@
           <w:szCs w:val="40"/>
         </w:rPr>
         <w:tab/>
-        <w:t>Prototi</w:t>
-      </w:r>
+        <w:t>Prototipo</w:t>
+      </w:r>
+    </w:p>
+    <w:p>
+      <w:pPr>
+        <w:rPr>
+          <w:rFonts w:ascii="Arial" w:hAnsi="Arial" w:cs="Arial"/>
+          <w:b/>
+          <w:sz w:val="32"/>
+          <w:szCs w:val="40"/>
+        </w:rPr>
+      </w:pPr>
       <w:bookmarkStart w:id="8" w:name="_GoBack"/>
       <w:bookmarkEnd w:id="8"/>
-      <w:r>
-        <w:rPr>
-          <w:rFonts w:ascii="Arial" w:hAnsi="Arial" w:cs="Arial"/>
-          <w:b/>
-          <w:sz w:val="32"/>
-          <w:szCs w:val="40"/>
-        </w:rPr>
-        <w:t>pos</w:t>
-      </w:r>
     </w:p>
     <w:sectPr>
-      <w:headerReference w:type="default" r:id="rId7"/>
-      <w:footerReference w:type="default" r:id="rId8"/>
+      <w:headerReference w:type="default" r:id="rId8"/>
+      <w:footerReference w:type="default" r:id="rId9"/>
       <w:pgSz w:w="12240" w:h="15840"/>
       <w:pgMar w:top="1417" w:right="1701" w:bottom="1417" w:left="1701" w:header="708" w:footer="708" w:gutter="0"/>
       <w:cols w:space="708"/>
@@ -1879,7 +1785,7 @@
 </file>
 
 <file path=word/endnotes.xml><?xml version="1.0" encoding="utf-8"?>
-<w:endnotes xmlns:wpc="http://schemas.microsoft.com/office/word/2010/wordprocessingCanvas" xmlns:cx="http://schemas.microsoft.com/office/drawing/2014/chartex" xmlns:cx1="http://schemas.microsoft.com/office/drawing/2015/9/8/chartex" xmlns:cx2="http://schemas.microsoft.com/office/drawing/2015/10/21/chartex" xmlns:cx3="http://schemas.microsoft.com/office/drawing/2016/5/9/chartex" xmlns:cx4="http://schemas.microsoft.com/office/drawing/2016/5/10/chartex" xmlns:cx5="http://schemas.microsoft.com/office/drawing/2016/5/11/chartex" xmlns:cx6="http://schemas.microsoft.com/office/drawing/2016/5/12/chartex" xmlns:cx7="http://schemas.microsoft.com/office/drawing/2016/5/13/chartex" xmlns:cx8="http://schemas.microsoft.com/office/drawing/2016/5/14/chartex" xmlns:mc="http://schemas.openxmlformats.org/markup-compatibility/2006" xmlns:o="urn:schemas-microsoft-com:office:office" xmlns:r="http://schemas.openxmlformats.org/officeDocument/2006/relationships" xmlns:m="http://schemas.openxmlformats.org/officeDocument/2006/math" xmlns:v="urn:schemas-microsoft-com:vml" xmlns:wp14="http://schemas.microsoft.com/office/word/2010/wordprocessingDrawing" xmlns:wp="http://schemas.openxmlformats.org/drawingml/2006/wordprocessingDrawing" xmlns:w10="urn:schemas-microsoft-com:office:word" xmlns:w="http://schemas.openxmlformats.org/wordprocessingml/2006/main" xmlns:w14="http://schemas.microsoft.com/office/word/2010/wordml" xmlns:w15="http://schemas.microsoft.com/office/word/2012/wordml" xmlns:w16se="http://schemas.microsoft.com/office/word/2015/wordml/symex" xmlns:wpg="http://schemas.microsoft.com/office/word/2010/wordprocessingGroup" xmlns:wpi="http://schemas.microsoft.com/office/word/2010/wordprocessingInk" xmlns:wne="http://schemas.microsoft.com/office/word/2006/wordml" xmlns:wps="http://schemas.microsoft.com/office/word/2010/wordprocessingShape" mc:Ignorable="w14 w15 w16se wp14">
+<w:endnotes xmlns:wpc="http://schemas.microsoft.com/office/word/2010/wordprocessingCanvas" xmlns:mc="http://schemas.openxmlformats.org/markup-compatibility/2006" xmlns:o="urn:schemas-microsoft-com:office:office" xmlns:r="http://schemas.openxmlformats.org/officeDocument/2006/relationships" xmlns:m="http://schemas.openxmlformats.org/officeDocument/2006/math" xmlns:v="urn:schemas-microsoft-com:vml" xmlns:wp14="http://schemas.microsoft.com/office/word/2010/wordprocessingDrawing" xmlns:wp="http://schemas.openxmlformats.org/drawingml/2006/wordprocessingDrawing" xmlns:w10="urn:schemas-microsoft-com:office:word" xmlns:w="http://schemas.openxmlformats.org/wordprocessingml/2006/main" xmlns:w14="http://schemas.microsoft.com/office/word/2010/wordml" xmlns:wpg="http://schemas.microsoft.com/office/word/2010/wordprocessingGroup" xmlns:wpi="http://schemas.microsoft.com/office/word/2010/wordprocessingInk" xmlns:wne="http://schemas.microsoft.com/office/word/2006/wordml" xmlns:wps="http://schemas.microsoft.com/office/word/2010/wordprocessingShape" mc:Ignorable="w14 wp14">
   <w:endnote w:type="separator" w:id="-1">
     <w:p>
       <w:pPr>
@@ -1904,7 +1810,7 @@
 </file>
 
 <file path=word/footer1.xml><?xml version="1.0" encoding="utf-8"?>
-<w:ftr xmlns:wpc="http://schemas.microsoft.com/office/word/2010/wordprocessingCanvas" xmlns:cx="http://schemas.microsoft.com/office/drawing/2014/chartex" xmlns:cx1="http://schemas.microsoft.com/office/drawing/2015/9/8/chartex" xmlns:cx2="http://schemas.microsoft.com/office/drawing/2015/10/21/chartex" xmlns:cx3="http://schemas.microsoft.com/office/drawing/2016/5/9/chartex" xmlns:cx4="http://schemas.microsoft.com/office/drawing/2016/5/10/chartex" xmlns:cx5="http://schemas.microsoft.com/office/drawing/2016/5/11/chartex" xmlns:cx6="http://schemas.microsoft.com/office/drawing/2016/5/12/chartex" xmlns:cx7="http://schemas.microsoft.com/office/drawing/2016/5/13/chartex" xmlns:cx8="http://schemas.microsoft.com/office/drawing/2016/5/14/chartex" xmlns:mc="http://schemas.openxmlformats.org/markup-compatibility/2006" xmlns:o="urn:schemas-microsoft-com:office:office" xmlns:r="http://schemas.openxmlformats.org/officeDocument/2006/relationships" xmlns:m="http://schemas.openxmlformats.org/officeDocument/2006/math" xmlns:v="urn:schemas-microsoft-com:vml" xmlns:wp14="http://schemas.microsoft.com/office/word/2010/wordprocessingDrawing" xmlns:wp="http://schemas.openxmlformats.org/drawingml/2006/wordprocessingDrawing" xmlns:w10="urn:schemas-microsoft-com:office:word" xmlns:w="http://schemas.openxmlformats.org/wordprocessingml/2006/main" xmlns:w14="http://schemas.microsoft.com/office/word/2010/wordml" xmlns:w15="http://schemas.microsoft.com/office/word/2012/wordml" xmlns:w16se="http://schemas.microsoft.com/office/word/2015/wordml/symex" xmlns:wpg="http://schemas.microsoft.com/office/word/2010/wordprocessingGroup" xmlns:wpi="http://schemas.microsoft.com/office/word/2010/wordprocessingInk" xmlns:wne="http://schemas.microsoft.com/office/word/2006/wordml" xmlns:wps="http://schemas.microsoft.com/office/word/2010/wordprocessingShape" mc:Ignorable="w14 w15 w16se wp14">
+<w:ftr xmlns:wpc="http://schemas.microsoft.com/office/word/2010/wordprocessingCanvas" xmlns:mc="http://schemas.openxmlformats.org/markup-compatibility/2006" xmlns:o="urn:schemas-microsoft-com:office:office" xmlns:r="http://schemas.openxmlformats.org/officeDocument/2006/relationships" xmlns:m="http://schemas.openxmlformats.org/officeDocument/2006/math" xmlns:v="urn:schemas-microsoft-com:vml" xmlns:wp14="http://schemas.microsoft.com/office/word/2010/wordprocessingDrawing" xmlns:wp="http://schemas.openxmlformats.org/drawingml/2006/wordprocessingDrawing" xmlns:w10="urn:schemas-microsoft-com:office:word" xmlns:w="http://schemas.openxmlformats.org/wordprocessingml/2006/main" xmlns:w14="http://schemas.microsoft.com/office/word/2010/wordml" xmlns:wpg="http://schemas.microsoft.com/office/word/2010/wordprocessingGroup" xmlns:wpi="http://schemas.microsoft.com/office/word/2010/wordprocessingInk" xmlns:wne="http://schemas.microsoft.com/office/word/2006/wordml" xmlns:wps="http://schemas.microsoft.com/office/word/2010/wordprocessingShape" mc:Ignorable="w14 wp14">
   <w:sdt>
     <w:sdtPr>
       <w:id w:val="-1511054032"/>
@@ -2034,7 +1940,7 @@
 </file>
 
 <file path=word/footnotes.xml><?xml version="1.0" encoding="utf-8"?>
-<w:footnotes xmlns:wpc="http://schemas.microsoft.com/office/word/2010/wordprocessingCanvas" xmlns:cx="http://schemas.microsoft.com/office/drawing/2014/chartex" xmlns:cx1="http://schemas.microsoft.com/office/drawing/2015/9/8/chartex" xmlns:cx2="http://schemas.microsoft.com/office/drawing/2015/10/21/chartex" xmlns:cx3="http://schemas.microsoft.com/office/drawing/2016/5/9/chartex" xmlns:cx4="http://schemas.microsoft.com/office/drawing/2016/5/10/chartex" xmlns:cx5="http://schemas.microsoft.com/office/drawing/2016/5/11/chartex" xmlns:cx6="http://schemas.microsoft.com/office/drawing/2016/5/12/chartex" xmlns:cx7="http://schemas.microsoft.com/office/drawing/2016/5/13/chartex" xmlns:cx8="http://schemas.microsoft.com/office/drawing/2016/5/14/chartex" xmlns:mc="http://schemas.openxmlformats.org/markup-compatibility/2006" xmlns:o="urn:schemas-microsoft-com:office:office" xmlns:r="http://schemas.openxmlformats.org/officeDocument/2006/relationships" xmlns:m="http://schemas.openxmlformats.org/officeDocument/2006/math" xmlns:v="urn:schemas-microsoft-com:vml" xmlns:wp14="http://schemas.microsoft.com/office/word/2010/wordprocessingDrawing" xmlns:wp="http://schemas.openxmlformats.org/drawingml/2006/wordprocessingDrawing" xmlns:w10="urn:schemas-microsoft-com:office:word" xmlns:w="http://schemas.openxmlformats.org/wordprocessingml/2006/main" xmlns:w14="http://schemas.microsoft.com/office/word/2010/wordml" xmlns:w15="http://schemas.microsoft.com/office/word/2012/wordml" xmlns:w16se="http://schemas.microsoft.com/office/word/2015/wordml/symex" xmlns:wpg="http://schemas.microsoft.com/office/word/2010/wordprocessingGroup" xmlns:wpi="http://schemas.microsoft.com/office/word/2010/wordprocessingInk" xmlns:wne="http://schemas.microsoft.com/office/word/2006/wordml" xmlns:wps="http://schemas.microsoft.com/office/word/2010/wordprocessingShape" mc:Ignorable="w14 w15 w16se wp14">
+<w:footnotes xmlns:wpc="http://schemas.microsoft.com/office/word/2010/wordprocessingCanvas" xmlns:mc="http://schemas.openxmlformats.org/markup-compatibility/2006" xmlns:o="urn:schemas-microsoft-com:office:office" xmlns:r="http://schemas.openxmlformats.org/officeDocument/2006/relationships" xmlns:m="http://schemas.openxmlformats.org/officeDocument/2006/math" xmlns:v="urn:schemas-microsoft-com:vml" xmlns:wp14="http://schemas.microsoft.com/office/word/2010/wordprocessingDrawing" xmlns:wp="http://schemas.openxmlformats.org/drawingml/2006/wordprocessingDrawing" xmlns:w10="urn:schemas-microsoft-com:office:word" xmlns:w="http://schemas.openxmlformats.org/wordprocessingml/2006/main" xmlns:w14="http://schemas.microsoft.com/office/word/2010/wordml" xmlns:wpg="http://schemas.microsoft.com/office/word/2010/wordprocessingGroup" xmlns:wpi="http://schemas.microsoft.com/office/word/2010/wordprocessingInk" xmlns:wne="http://schemas.microsoft.com/office/word/2006/wordml" xmlns:wps="http://schemas.microsoft.com/office/word/2010/wordprocessingShape" mc:Ignorable="w14 wp14">
   <w:footnote w:type="separator" w:id="-1">
     <w:p>
       <w:pPr>
@@ -2059,7 +1965,7 @@
 </file>
 
 <file path=word/header1.xml><?xml version="1.0" encoding="utf-8"?>
-<w:hdr xmlns:wpc="http://schemas.microsoft.com/office/word/2010/wordprocessingCanvas" xmlns:cx="http://schemas.microsoft.com/office/drawing/2014/chartex" xmlns:cx1="http://schemas.microsoft.com/office/drawing/2015/9/8/chartex" xmlns:cx2="http://schemas.microsoft.com/office/drawing/2015/10/21/chartex" xmlns:cx3="http://schemas.microsoft.com/office/drawing/2016/5/9/chartex" xmlns:cx4="http://schemas.microsoft.com/office/drawing/2016/5/10/chartex" xmlns:cx5="http://schemas.microsoft.com/office/drawing/2016/5/11/chartex" xmlns:cx6="http://schemas.microsoft.com/office/drawing/2016/5/12/chartex" xmlns:cx7="http://schemas.microsoft.com/office/drawing/2016/5/13/chartex" xmlns:cx8="http://schemas.microsoft.com/office/drawing/2016/5/14/chartex" xmlns:mc="http://schemas.openxmlformats.org/markup-compatibility/2006" xmlns:o="urn:schemas-microsoft-com:office:office" xmlns:r="http://schemas.openxmlformats.org/officeDocument/2006/relationships" xmlns:m="http://schemas.openxmlformats.org/officeDocument/2006/math" xmlns:v="urn:schemas-microsoft-com:vml" xmlns:wp14="http://schemas.microsoft.com/office/word/2010/wordprocessingDrawing" xmlns:wp="http://schemas.openxmlformats.org/drawingml/2006/wordprocessingDrawing" xmlns:w10="urn:schemas-microsoft-com:office:word" xmlns:w="http://schemas.openxmlformats.org/wordprocessingml/2006/main" xmlns:w14="http://schemas.microsoft.com/office/word/2010/wordml" xmlns:w15="http://schemas.microsoft.com/office/word/2012/wordml" xmlns:w16se="http://schemas.microsoft.com/office/word/2015/wordml/symex" xmlns:wpg="http://schemas.microsoft.com/office/word/2010/wordprocessingGroup" xmlns:wpi="http://schemas.microsoft.com/office/word/2010/wordprocessingInk" xmlns:wne="http://schemas.microsoft.com/office/word/2006/wordml" xmlns:wps="http://schemas.microsoft.com/office/word/2010/wordprocessingShape" mc:Ignorable="w14 w15 w16se wp14">
+<w:hdr xmlns:wpc="http://schemas.microsoft.com/office/word/2010/wordprocessingCanvas" xmlns:mc="http://schemas.openxmlformats.org/markup-compatibility/2006" xmlns:o="urn:schemas-microsoft-com:office:office" xmlns:r="http://schemas.openxmlformats.org/officeDocument/2006/relationships" xmlns:m="http://schemas.openxmlformats.org/officeDocument/2006/math" xmlns:v="urn:schemas-microsoft-com:vml" xmlns:wp14="http://schemas.microsoft.com/office/word/2010/wordprocessingDrawing" xmlns:wp="http://schemas.openxmlformats.org/drawingml/2006/wordprocessingDrawing" xmlns:w10="urn:schemas-microsoft-com:office:word" xmlns:w="http://schemas.openxmlformats.org/wordprocessingml/2006/main" xmlns:w14="http://schemas.microsoft.com/office/word/2010/wordml" xmlns:wpg="http://schemas.microsoft.com/office/word/2010/wordprocessingGroup" xmlns:wpi="http://schemas.microsoft.com/office/word/2010/wordprocessingInk" xmlns:wne="http://schemas.microsoft.com/office/word/2006/wordml" xmlns:wps="http://schemas.microsoft.com/office/word/2010/wordprocessingShape" mc:Ignorable="w14 wp14">
   <w:p>
     <w:pPr>
       <w:pStyle w:val="Encabezado"/>
@@ -2075,10 +1981,10 @@
     <w:r>
       <w:rPr>
         <w:noProof/>
-        <w:lang w:eastAsia="es-CR"/>
+        <w:lang w:val="es-ES" w:eastAsia="es-ES"/>
       </w:rPr>
       <w:drawing>
-        <wp:anchor distT="0" distB="0" distL="114300" distR="114300" simplePos="0" relativeHeight="251658240" behindDoc="1" locked="0" layoutInCell="1" allowOverlap="1">
+        <wp:anchor distT="0" distB="0" distL="114300" distR="114300" simplePos="0" relativeHeight="251658240" behindDoc="1" locked="0" layoutInCell="1" allowOverlap="1" wp14:anchorId="15B8C786" wp14:editId="6CCB1267">
           <wp:simplePos x="0" y="0"/>
           <wp:positionH relativeFrom="margin">
             <wp:posOffset>3682365</wp:posOffset>
@@ -2176,17 +2082,8 @@
         <w:rFonts w:ascii="Arial" w:hAnsi="Arial" w:cs="Arial"/>
         <w:b/>
       </w:rPr>
-      <w:t xml:space="preserve"> – </w:t>
+      <w:t xml:space="preserve"> – nombre caso</w:t>
     </w:r>
-    <w:proofErr w:type="spellStart"/>
-    <w:r>
-      <w:rPr>
-        <w:rFonts w:ascii="Arial" w:hAnsi="Arial" w:cs="Arial"/>
-        <w:b/>
-      </w:rPr>
-      <w:t>nombrex</w:t>
-    </w:r>
-    <w:proofErr w:type="spellEnd"/>
     <w:r>
       <w:rPr>
         <w:rFonts w:ascii="Arial" w:hAnsi="Arial" w:cs="Arial"/>
@@ -2214,8 +2111,8 @@
 </file>
 
 <file path=word/numbering.xml><?xml version="1.0" encoding="utf-8"?>
-<w:numbering xmlns:wpc="http://schemas.microsoft.com/office/word/2010/wordprocessingCanvas" xmlns:cx="http://schemas.microsoft.com/office/drawing/2014/chartex" xmlns:cx1="http://schemas.microsoft.com/office/drawing/2015/9/8/chartex" xmlns:cx2="http://schemas.microsoft.com/office/drawing/2015/10/21/chartex" xmlns:cx3="http://schemas.microsoft.com/office/drawing/2016/5/9/chartex" xmlns:cx4="http://schemas.microsoft.com/office/drawing/2016/5/10/chartex" xmlns:cx5="http://schemas.microsoft.com/office/drawing/2016/5/11/chartex" xmlns:cx6="http://schemas.microsoft.com/office/drawing/2016/5/12/chartex" xmlns:cx7="http://schemas.microsoft.com/office/drawing/2016/5/13/chartex" xmlns:cx8="http://schemas.microsoft.com/office/drawing/2016/5/14/chartex" xmlns:mc="http://schemas.openxmlformats.org/markup-compatibility/2006" xmlns:o="urn:schemas-microsoft-com:office:office" xmlns:r="http://schemas.openxmlformats.org/officeDocument/2006/relationships" xmlns:m="http://schemas.openxmlformats.org/officeDocument/2006/math" xmlns:v="urn:schemas-microsoft-com:vml" xmlns:wp14="http://schemas.microsoft.com/office/word/2010/wordprocessingDrawing" xmlns:wp="http://schemas.openxmlformats.org/drawingml/2006/wordprocessingDrawing" xmlns:w10="urn:schemas-microsoft-com:office:word" xmlns:w="http://schemas.openxmlformats.org/wordprocessingml/2006/main" xmlns:w14="http://schemas.microsoft.com/office/word/2010/wordml" xmlns:w15="http://schemas.microsoft.com/office/word/2012/wordml" xmlns:w16se="http://schemas.microsoft.com/office/word/2015/wordml/symex" xmlns:wpg="http://schemas.microsoft.com/office/word/2010/wordprocessingGroup" xmlns:wpi="http://schemas.microsoft.com/office/word/2010/wordprocessingInk" xmlns:wne="http://schemas.microsoft.com/office/word/2006/wordml" xmlns:wps="http://schemas.microsoft.com/office/word/2010/wordprocessingShape" mc:Ignorable="w14 w15 w16se wp14">
-  <w:abstractNum w:abstractNumId="0" w15:restartNumberingAfterBreak="0">
+<w:numbering xmlns:wpc="http://schemas.microsoft.com/office/word/2010/wordprocessingCanvas" xmlns:mc="http://schemas.openxmlformats.org/markup-compatibility/2006" xmlns:o="urn:schemas-microsoft-com:office:office" xmlns:r="http://schemas.openxmlformats.org/officeDocument/2006/relationships" xmlns:m="http://schemas.openxmlformats.org/officeDocument/2006/math" xmlns:v="urn:schemas-microsoft-com:vml" xmlns:wp14="http://schemas.microsoft.com/office/word/2010/wordprocessingDrawing" xmlns:wp="http://schemas.openxmlformats.org/drawingml/2006/wordprocessingDrawing" xmlns:w10="urn:schemas-microsoft-com:office:word" xmlns:w="http://schemas.openxmlformats.org/wordprocessingml/2006/main" xmlns:w14="http://schemas.microsoft.com/office/word/2010/wordml" xmlns:wpg="http://schemas.microsoft.com/office/word/2010/wordprocessingGroup" xmlns:wpi="http://schemas.microsoft.com/office/word/2010/wordprocessingInk" xmlns:wne="http://schemas.microsoft.com/office/word/2006/wordml" xmlns:wps="http://schemas.microsoft.com/office/word/2010/wordprocessingShape" mc:Ignorable="w14 wp14">
+  <w:abstractNum w:abstractNumId="0">
     <w:nsid w:val="25F01C2C"/>
     <w:multiLevelType w:val="hybridMultilevel"/>
     <w:tmpl w:val="CFC65CDE"/>
@@ -2328,7 +2225,7 @@
       </w:rPr>
     </w:lvl>
   </w:abstractNum>
-  <w:abstractNum w:abstractNumId="1" w15:restartNumberingAfterBreak="0">
+  <w:abstractNum w:abstractNumId="1">
     <w:nsid w:val="2F6C75A7"/>
     <w:multiLevelType w:val="hybridMultilevel"/>
     <w:tmpl w:val="3A7C2B02"/>
@@ -2417,7 +2314,7 @@
       </w:pPr>
     </w:lvl>
   </w:abstractNum>
-  <w:abstractNum w:abstractNumId="2" w15:restartNumberingAfterBreak="0">
+  <w:abstractNum w:abstractNumId="2">
     <w:nsid w:val="3A853136"/>
     <w:multiLevelType w:val="hybridMultilevel"/>
     <w:tmpl w:val="1B1EB388"/>
@@ -2533,7 +2430,7 @@
       </w:rPr>
     </w:lvl>
   </w:abstractNum>
-  <w:abstractNum w:abstractNumId="3" w15:restartNumberingAfterBreak="0">
+  <w:abstractNum w:abstractNumId="3">
     <w:nsid w:val="3FFC7732"/>
     <w:multiLevelType w:val="hybridMultilevel"/>
     <w:tmpl w:val="F174A8AE"/>
@@ -2619,7 +2516,7 @@
       </w:pPr>
     </w:lvl>
   </w:abstractNum>
-  <w:abstractNum w:abstractNumId="4" w15:restartNumberingAfterBreak="0">
+  <w:abstractNum w:abstractNumId="4">
     <w:nsid w:val="48A35F25"/>
     <w:multiLevelType w:val="multilevel"/>
     <w:tmpl w:val="140A001F"/>
@@ -2705,7 +2602,120 @@
       </w:pPr>
     </w:lvl>
   </w:abstractNum>
-  <w:abstractNum w:abstractNumId="5" w15:restartNumberingAfterBreak="0">
+  <w:abstractNum w:abstractNumId="5">
+    <w:nsid w:val="51F84FC6"/>
+    <w:multiLevelType w:val="hybridMultilevel"/>
+    <w:tmpl w:val="65AE2112"/>
+    <w:lvl w:ilvl="0" w:tplc="0C0A0001">
+      <w:start w:val="1"/>
+      <w:numFmt w:val="bullet"/>
+      <w:lvlText w:val=""/>
+      <w:lvlJc w:val="left"/>
+      <w:pPr>
+        <w:ind w:left="720" w:hanging="360"/>
+      </w:pPr>
+      <w:rPr>
+        <w:rFonts w:ascii="Symbol" w:hAnsi="Symbol" w:hint="default"/>
+      </w:rPr>
+    </w:lvl>
+    <w:lvl w:ilvl="1" w:tplc="0C0A0003" w:tentative="1">
+      <w:start w:val="1"/>
+      <w:numFmt w:val="bullet"/>
+      <w:lvlText w:val="o"/>
+      <w:lvlJc w:val="left"/>
+      <w:pPr>
+        <w:ind w:left="1440" w:hanging="360"/>
+      </w:pPr>
+      <w:rPr>
+        <w:rFonts w:ascii="Courier New" w:hAnsi="Courier New" w:cs="Courier New" w:hint="default"/>
+      </w:rPr>
+    </w:lvl>
+    <w:lvl w:ilvl="2" w:tplc="0C0A0005" w:tentative="1">
+      <w:start w:val="1"/>
+      <w:numFmt w:val="bullet"/>
+      <w:lvlText w:val=""/>
+      <w:lvlJc w:val="left"/>
+      <w:pPr>
+        <w:ind w:left="2160" w:hanging="360"/>
+      </w:pPr>
+      <w:rPr>
+        <w:rFonts w:ascii="Wingdings" w:hAnsi="Wingdings" w:hint="default"/>
+      </w:rPr>
+    </w:lvl>
+    <w:lvl w:ilvl="3" w:tplc="0C0A0001" w:tentative="1">
+      <w:start w:val="1"/>
+      <w:numFmt w:val="bullet"/>
+      <w:lvlText w:val=""/>
+      <w:lvlJc w:val="left"/>
+      <w:pPr>
+        <w:ind w:left="2880" w:hanging="360"/>
+      </w:pPr>
+      <w:rPr>
+        <w:rFonts w:ascii="Symbol" w:hAnsi="Symbol" w:hint="default"/>
+      </w:rPr>
+    </w:lvl>
+    <w:lvl w:ilvl="4" w:tplc="0C0A0003" w:tentative="1">
+      <w:start w:val="1"/>
+      <w:numFmt w:val="bullet"/>
+      <w:lvlText w:val="o"/>
+      <w:lvlJc w:val="left"/>
+      <w:pPr>
+        <w:ind w:left="3600" w:hanging="360"/>
+      </w:pPr>
+      <w:rPr>
+        <w:rFonts w:ascii="Courier New" w:hAnsi="Courier New" w:cs="Courier New" w:hint="default"/>
+      </w:rPr>
+    </w:lvl>
+    <w:lvl w:ilvl="5" w:tplc="0C0A0005" w:tentative="1">
+      <w:start w:val="1"/>
+      <w:numFmt w:val="bullet"/>
+      <w:lvlText w:val=""/>
+      <w:lvlJc w:val="left"/>
+      <w:pPr>
+        <w:ind w:left="4320" w:hanging="360"/>
+      </w:pPr>
+      <w:rPr>
+        <w:rFonts w:ascii="Wingdings" w:hAnsi="Wingdings" w:hint="default"/>
+      </w:rPr>
+    </w:lvl>
+    <w:lvl w:ilvl="6" w:tplc="0C0A0001" w:tentative="1">
+      <w:start w:val="1"/>
+      <w:numFmt w:val="bullet"/>
+      <w:lvlText w:val=""/>
+      <w:lvlJc w:val="left"/>
+      <w:pPr>
+        <w:ind w:left="5040" w:hanging="360"/>
+      </w:pPr>
+      <w:rPr>
+        <w:rFonts w:ascii="Symbol" w:hAnsi="Symbol" w:hint="default"/>
+      </w:rPr>
+    </w:lvl>
+    <w:lvl w:ilvl="7" w:tplc="0C0A0003" w:tentative="1">
+      <w:start w:val="1"/>
+      <w:numFmt w:val="bullet"/>
+      <w:lvlText w:val="o"/>
+      <w:lvlJc w:val="left"/>
+      <w:pPr>
+        <w:ind w:left="5760" w:hanging="360"/>
+      </w:pPr>
+      <w:rPr>
+        <w:rFonts w:ascii="Courier New" w:hAnsi="Courier New" w:cs="Courier New" w:hint="default"/>
+      </w:rPr>
+    </w:lvl>
+    <w:lvl w:ilvl="8" w:tplc="0C0A0005" w:tentative="1">
+      <w:start w:val="1"/>
+      <w:numFmt w:val="bullet"/>
+      <w:lvlText w:val=""/>
+      <w:lvlJc w:val="left"/>
+      <w:pPr>
+        <w:ind w:left="6480" w:hanging="360"/>
+      </w:pPr>
+      <w:rPr>
+        <w:rFonts w:ascii="Wingdings" w:hAnsi="Wingdings" w:hint="default"/>
+      </w:rPr>
+    </w:lvl>
+  </w:abstractNum>
+  <w:abstractNum w:abstractNumId="6">
     <w:nsid w:val="575648C3"/>
     <w:multiLevelType w:val="hybridMultilevel"/>
     <w:tmpl w:val="2A16EF22"/>
@@ -2818,7 +2828,7 @@
       </w:rPr>
     </w:lvl>
   </w:abstractNum>
-  <w:abstractNum w:abstractNumId="6" w15:restartNumberingAfterBreak="0">
+  <w:abstractNum w:abstractNumId="7">
     <w:nsid w:val="5F2A2A1B"/>
     <w:multiLevelType w:val="hybridMultilevel"/>
     <w:tmpl w:val="F6DAC306"/>
@@ -2931,7 +2941,7 @@
       </w:rPr>
     </w:lvl>
   </w:abstractNum>
-  <w:abstractNum w:abstractNumId="7" w15:restartNumberingAfterBreak="0">
+  <w:abstractNum w:abstractNumId="8">
     <w:nsid w:val="637B3A67"/>
     <w:multiLevelType w:val="hybridMultilevel"/>
     <w:tmpl w:val="A4C83174"/>
@@ -3044,7 +3054,7 @@
       </w:rPr>
     </w:lvl>
   </w:abstractNum>
-  <w:abstractNum w:abstractNumId="8" w15:restartNumberingAfterBreak="0">
+  <w:abstractNum w:abstractNumId="9">
     <w:nsid w:val="65B402A3"/>
     <w:multiLevelType w:val="hybridMultilevel"/>
     <w:tmpl w:val="9282F362"/>
@@ -3157,7 +3167,7 @@
       </w:rPr>
     </w:lvl>
   </w:abstractNum>
-  <w:abstractNum w:abstractNumId="9" w15:restartNumberingAfterBreak="0">
+  <w:abstractNum w:abstractNumId="10">
     <w:nsid w:val="782C02E5"/>
     <w:multiLevelType w:val="hybridMultilevel"/>
     <w:tmpl w:val="7AC0BE34"/>
@@ -3277,16 +3287,16 @@
     <w:abstractNumId w:val="2"/>
   </w:num>
   <w:num w:numId="3">
-    <w:abstractNumId w:val="5"/>
+    <w:abstractNumId w:val="6"/>
   </w:num>
   <w:num w:numId="4">
     <w:abstractNumId w:val="0"/>
   </w:num>
   <w:num w:numId="5">
-    <w:abstractNumId w:val="7"/>
+    <w:abstractNumId w:val="8"/>
   </w:num>
   <w:num w:numId="6">
-    <w:abstractNumId w:val="6"/>
+    <w:abstractNumId w:val="7"/>
   </w:num>
   <w:num w:numId="7">
     <w:abstractNumId w:val="3"/>
@@ -3295,16 +3305,19 @@
     <w:abstractNumId w:val="4"/>
   </w:num>
   <w:num w:numId="9">
+    <w:abstractNumId w:val="10"/>
+  </w:num>
+  <w:num w:numId="10">
     <w:abstractNumId w:val="9"/>
   </w:num>
-  <w:num w:numId="10">
-    <w:abstractNumId w:val="8"/>
+  <w:num w:numId="11">
+    <w:abstractNumId w:val="5"/>
   </w:num>
 </w:numbering>
 </file>
 
 <file path=word/styles.xml><?xml version="1.0" encoding="utf-8"?>
-<w:styles xmlns:mc="http://schemas.openxmlformats.org/markup-compatibility/2006" xmlns:r="http://schemas.openxmlformats.org/officeDocument/2006/relationships" xmlns:w="http://schemas.openxmlformats.org/wordprocessingml/2006/main" xmlns:w14="http://schemas.microsoft.com/office/word/2010/wordml" xmlns:w15="http://schemas.microsoft.com/office/word/2012/wordml" xmlns:w16se="http://schemas.microsoft.com/office/word/2015/wordml/symex" mc:Ignorable="w14 w15 w16se">
+<w:styles xmlns:mc="http://schemas.openxmlformats.org/markup-compatibility/2006" xmlns:r="http://schemas.openxmlformats.org/officeDocument/2006/relationships" xmlns:w="http://schemas.openxmlformats.org/wordprocessingml/2006/main" xmlns:w14="http://schemas.microsoft.com/office/word/2010/wordml" mc:Ignorable="w14">
   <w:docDefaults>
     <w:rPrDefault>
       <w:rPr>
@@ -3320,381 +3333,144 @@
       </w:pPr>
     </w:pPrDefault>
   </w:docDefaults>
-  <w:latentStyles w:defLockedState="0" w:defUIPriority="99" w:defSemiHidden="0" w:defUnhideWhenUsed="0" w:defQFormat="0" w:count="374">
-    <w:lsdException w:name="Normal" w:uiPriority="0" w:qFormat="1"/>
-    <w:lsdException w:name="heading 1" w:uiPriority="9" w:qFormat="1"/>
-    <w:lsdException w:name="heading 2" w:semiHidden="1" w:uiPriority="9" w:unhideWhenUsed="1" w:qFormat="1"/>
-    <w:lsdException w:name="heading 3" w:semiHidden="1" w:uiPriority="9" w:unhideWhenUsed="1" w:qFormat="1"/>
-    <w:lsdException w:name="heading 4" w:semiHidden="1" w:uiPriority="9" w:unhideWhenUsed="1" w:qFormat="1"/>
-    <w:lsdException w:name="heading 5" w:semiHidden="1" w:uiPriority="9" w:unhideWhenUsed="1" w:qFormat="1"/>
-    <w:lsdException w:name="heading 6" w:semiHidden="1" w:uiPriority="9" w:unhideWhenUsed="1" w:qFormat="1"/>
-    <w:lsdException w:name="heading 7" w:semiHidden="1" w:uiPriority="9" w:unhideWhenUsed="1" w:qFormat="1"/>
-    <w:lsdException w:name="heading 8" w:semiHidden="1" w:uiPriority="9" w:unhideWhenUsed="1" w:qFormat="1"/>
-    <w:lsdException w:name="heading 9" w:semiHidden="1" w:uiPriority="9" w:unhideWhenUsed="1" w:qFormat="1"/>
-    <w:lsdException w:name="index 1" w:semiHidden="1" w:unhideWhenUsed="1"/>
-    <w:lsdException w:name="index 2" w:semiHidden="1" w:unhideWhenUsed="1"/>
-    <w:lsdException w:name="index 3" w:semiHidden="1" w:unhideWhenUsed="1"/>
-    <w:lsdException w:name="index 4" w:semiHidden="1" w:unhideWhenUsed="1"/>
-    <w:lsdException w:name="index 5" w:semiHidden="1" w:unhideWhenUsed="1"/>
-    <w:lsdException w:name="index 6" w:semiHidden="1" w:unhideWhenUsed="1"/>
-    <w:lsdException w:name="index 7" w:semiHidden="1" w:unhideWhenUsed="1"/>
-    <w:lsdException w:name="index 8" w:semiHidden="1" w:unhideWhenUsed="1"/>
-    <w:lsdException w:name="index 9" w:semiHidden="1" w:unhideWhenUsed="1"/>
-    <w:lsdException w:name="toc 1" w:semiHidden="1" w:uiPriority="39" w:unhideWhenUsed="1"/>
-    <w:lsdException w:name="toc 2" w:semiHidden="1" w:uiPriority="39" w:unhideWhenUsed="1"/>
-    <w:lsdException w:name="toc 3" w:semiHidden="1" w:uiPriority="39" w:unhideWhenUsed="1"/>
-    <w:lsdException w:name="toc 4" w:semiHidden="1" w:uiPriority="39" w:unhideWhenUsed="1"/>
-    <w:lsdException w:name="toc 5" w:semiHidden="1" w:uiPriority="39" w:unhideWhenUsed="1"/>
-    <w:lsdException w:name="toc 6" w:semiHidden="1" w:uiPriority="39" w:unhideWhenUsed="1"/>
-    <w:lsdException w:name="toc 7" w:semiHidden="1" w:uiPriority="39" w:unhideWhenUsed="1"/>
-    <w:lsdException w:name="toc 8" w:semiHidden="1" w:uiPriority="39" w:unhideWhenUsed="1"/>
-    <w:lsdException w:name="toc 9" w:semiHidden="1" w:uiPriority="39" w:unhideWhenUsed="1"/>
-    <w:lsdException w:name="Normal Indent" w:semiHidden="1" w:unhideWhenUsed="1"/>
-    <w:lsdException w:name="footnote text" w:semiHidden="1" w:unhideWhenUsed="1"/>
-    <w:lsdException w:name="annotation text" w:semiHidden="1" w:unhideWhenUsed="1"/>
-    <w:lsdException w:name="header" w:semiHidden="1" w:unhideWhenUsed="1"/>
-    <w:lsdException w:name="footer" w:semiHidden="1" w:unhideWhenUsed="1"/>
-    <w:lsdException w:name="index heading" w:semiHidden="1" w:unhideWhenUsed="1"/>
-    <w:lsdException w:name="caption" w:semiHidden="1" w:uiPriority="35" w:unhideWhenUsed="1" w:qFormat="1"/>
-    <w:lsdException w:name="table of figures" w:semiHidden="1" w:unhideWhenUsed="1"/>
-    <w:lsdException w:name="envelope address" w:semiHidden="1" w:unhideWhenUsed="1"/>
-    <w:lsdException w:name="envelope return" w:semiHidden="1" w:unhideWhenUsed="1"/>
-    <w:lsdException w:name="footnote reference" w:semiHidden="1" w:unhideWhenUsed="1"/>
-    <w:lsdException w:name="annotation reference" w:semiHidden="1" w:unhideWhenUsed="1"/>
-    <w:lsdException w:name="line number" w:semiHidden="1" w:unhideWhenUsed="1"/>
-    <w:lsdException w:name="page number" w:semiHidden="1" w:unhideWhenUsed="1"/>
-    <w:lsdException w:name="endnote reference" w:semiHidden="1" w:unhideWhenUsed="1"/>
-    <w:lsdException w:name="endnote text" w:semiHidden="1" w:unhideWhenUsed="1"/>
-    <w:lsdException w:name="table of authorities" w:semiHidden="1" w:unhideWhenUsed="1"/>
-    <w:lsdException w:name="macro" w:semiHidden="1" w:unhideWhenUsed="1"/>
-    <w:lsdException w:name="toa heading" w:semiHidden="1" w:unhideWhenUsed="1"/>
-    <w:lsdException w:name="List" w:semiHidden="1" w:unhideWhenUsed="1"/>
-    <w:lsdException w:name="List Bullet" w:semiHidden="1" w:unhideWhenUsed="1"/>
-    <w:lsdException w:name="List Number" w:semiHidden="1" w:unhideWhenUsed="1"/>
-    <w:lsdException w:name="List 2" w:semiHidden="1" w:unhideWhenUsed="1"/>
-    <w:lsdException w:name="List 3" w:semiHidden="1" w:unhideWhenUsed="1"/>
-    <w:lsdException w:name="List 4" w:semiHidden="1" w:unhideWhenUsed="1"/>
-    <w:lsdException w:name="List 5" w:semiHidden="1" w:unhideWhenUsed="1"/>
-    <w:lsdException w:name="List Bullet 2" w:semiHidden="1" w:unhideWhenUsed="1"/>
-    <w:lsdException w:name="List Bullet 3" w:semiHidden="1" w:unhideWhenUsed="1"/>
-    <w:lsdException w:name="List Bullet 4" w:semiHidden="1" w:unhideWhenUsed="1"/>
-    <w:lsdException w:name="List Bullet 5" w:semiHidden="1" w:unhideWhenUsed="1"/>
-    <w:lsdException w:name="List Number 2" w:semiHidden="1" w:unhideWhenUsed="1"/>
-    <w:lsdException w:name="List Number 3" w:semiHidden="1" w:unhideWhenUsed="1"/>
-    <w:lsdException w:name="List Number 4" w:semiHidden="1" w:unhideWhenUsed="1"/>
-    <w:lsdException w:name="List Number 5" w:semiHidden="1" w:unhideWhenUsed="1"/>
-    <w:lsdException w:name="Title" w:uiPriority="10" w:qFormat="1"/>
-    <w:lsdException w:name="Closing" w:semiHidden="1" w:unhideWhenUsed="1"/>
-    <w:lsdException w:name="Signature" w:semiHidden="1" w:unhideWhenUsed="1"/>
-    <w:lsdException w:name="Default Paragraph Font" w:semiHidden="1" w:uiPriority="1" w:unhideWhenUsed="1"/>
-    <w:lsdException w:name="Body Text" w:semiHidden="1" w:unhideWhenUsed="1"/>
-    <w:lsdException w:name="Body Text Indent" w:semiHidden="1" w:unhideWhenUsed="1"/>
-    <w:lsdException w:name="List Continue" w:semiHidden="1" w:unhideWhenUsed="1"/>
-    <w:lsdException w:name="List Continue 2" w:semiHidden="1" w:unhideWhenUsed="1"/>
-    <w:lsdException w:name="List Continue 3" w:semiHidden="1" w:unhideWhenUsed="1"/>
-    <w:lsdException w:name="List Continue 4" w:semiHidden="1" w:unhideWhenUsed="1"/>
-    <w:lsdException w:name="List Continue 5" w:semiHidden="1" w:unhideWhenUsed="1"/>
-    <w:lsdException w:name="Message Header" w:semiHidden="1" w:unhideWhenUsed="1"/>
-    <w:lsdException w:name="Subtitle" w:uiPriority="11" w:qFormat="1"/>
-    <w:lsdException w:name="Salutation" w:semiHidden="1" w:unhideWhenUsed="1"/>
-    <w:lsdException w:name="Date" w:semiHidden="1" w:unhideWhenUsed="1"/>
-    <w:lsdException w:name="Body Text First Indent" w:semiHidden="1" w:unhideWhenUsed="1"/>
-    <w:lsdException w:name="Body Text First Indent 2" w:semiHidden="1" w:unhideWhenUsed="1"/>
-    <w:lsdException w:name="Note Heading" w:semiHidden="1" w:unhideWhenUsed="1"/>
-    <w:lsdException w:name="Body Text 2" w:semiHidden="1" w:unhideWhenUsed="1"/>
-    <w:lsdException w:name="Body Text 3" w:semiHidden="1" w:unhideWhenUsed="1"/>
-    <w:lsdException w:name="Body Text Indent 2" w:semiHidden="1" w:unhideWhenUsed="1"/>
-    <w:lsdException w:name="Body Text Indent 3" w:semiHidden="1" w:unhideWhenUsed="1"/>
-    <w:lsdException w:name="Block Text" w:semiHidden="1" w:unhideWhenUsed="1"/>
-    <w:lsdException w:name="Hyperlink" w:semiHidden="1" w:unhideWhenUsed="1"/>
-    <w:lsdException w:name="FollowedHyperlink" w:semiHidden="1" w:unhideWhenUsed="1"/>
-    <w:lsdException w:name="Strong" w:uiPriority="22" w:qFormat="1"/>
-    <w:lsdException w:name="Emphasis" w:uiPriority="20" w:qFormat="1"/>
-    <w:lsdException w:name="Document Map" w:semiHidden="1" w:unhideWhenUsed="1"/>
-    <w:lsdException w:name="Plain Text" w:semiHidden="1" w:unhideWhenUsed="1"/>
-    <w:lsdException w:name="E-mail Signature" w:semiHidden="1" w:unhideWhenUsed="1"/>
-    <w:lsdException w:name="HTML Top of Form" w:semiHidden="1" w:unhideWhenUsed="1"/>
-    <w:lsdException w:name="HTML Bottom of Form" w:semiHidden="1" w:unhideWhenUsed="1"/>
-    <w:lsdException w:name="Normal (Web)" w:semiHidden="1" w:unhideWhenUsed="1"/>
-    <w:lsdException w:name="HTML Acronym" w:semiHidden="1" w:unhideWhenUsed="1"/>
-    <w:lsdException w:name="HTML Address" w:semiHidden="1" w:unhideWhenUsed="1"/>
-    <w:lsdException w:name="HTML Cite" w:semiHidden="1" w:unhideWhenUsed="1"/>
-    <w:lsdException w:name="HTML Code" w:semiHidden="1" w:unhideWhenUsed="1"/>
-    <w:lsdException w:name="HTML Definition" w:semiHidden="1" w:unhideWhenUsed="1"/>
-    <w:lsdException w:name="HTML Keyboard" w:semiHidden="1" w:unhideWhenUsed="1"/>
-    <w:lsdException w:name="HTML Preformatted" w:semiHidden="1" w:unhideWhenUsed="1"/>
-    <w:lsdException w:name="HTML Sample" w:semiHidden="1" w:unhideWhenUsed="1"/>
-    <w:lsdException w:name="HTML Typewriter" w:semiHidden="1" w:unhideWhenUsed="1"/>
-    <w:lsdException w:name="HTML Variable" w:semiHidden="1" w:unhideWhenUsed="1"/>
-    <w:lsdException w:name="Normal Table" w:semiHidden="1" w:unhideWhenUsed="1"/>
-    <w:lsdException w:name="annotation subject" w:semiHidden="1" w:unhideWhenUsed="1"/>
-    <w:lsdException w:name="No List" w:semiHidden="1" w:unhideWhenUsed="1"/>
-    <w:lsdException w:name="Outline List 1" w:semiHidden="1" w:unhideWhenUsed="1"/>
-    <w:lsdException w:name="Outline List 2" w:semiHidden="1" w:unhideWhenUsed="1"/>
-    <w:lsdException w:name="Outline List 3" w:semiHidden="1" w:unhideWhenUsed="1"/>
-    <w:lsdException w:name="Table Simple 1" w:semiHidden="1" w:unhideWhenUsed="1"/>
-    <w:lsdException w:name="Table Simple 2" w:semiHidden="1" w:unhideWhenUsed="1"/>
-    <w:lsdException w:name="Table Simple 3" w:semiHidden="1" w:unhideWhenUsed="1"/>
-    <w:lsdException w:name="Table Classic 1" w:semiHidden="1" w:unhideWhenUsed="1"/>
-    <w:lsdException w:name="Table Classic 2" w:semiHidden="1" w:unhideWhenUsed="1"/>
-    <w:lsdException w:name="Table Classic 3" w:semiHidden="1" w:unhideWhenUsed="1"/>
-    <w:lsdException w:name="Table Classic 4" w:semiHidden="1" w:unhideWhenUsed="1"/>
-    <w:lsdException w:name="Table Colorful 1" w:semiHidden="1" w:unhideWhenUsed="1"/>
-    <w:lsdException w:name="Table Colorful 2" w:semiHidden="1" w:unhideWhenUsed="1"/>
-    <w:lsdException w:name="Table Colorful 3" w:semiHidden="1" w:unhideWhenUsed="1"/>
-    <w:lsdException w:name="Table Columns 1" w:semiHidden="1" w:unhideWhenUsed="1"/>
-    <w:lsdException w:name="Table Columns 2" w:semiHidden="1" w:unhideWhenUsed="1"/>
-    <w:lsdException w:name="Table Columns 3" w:semiHidden="1" w:unhideWhenUsed="1"/>
-    <w:lsdException w:name="Table Columns 4" w:semiHidden="1" w:unhideWhenUsed="1"/>
-    <w:lsdException w:name="Table Columns 5" w:semiHidden="1" w:unhideWhenUsed="1"/>
-    <w:lsdException w:name="Table Grid 1" w:semiHidden="1" w:unhideWhenUsed="1"/>
-    <w:lsdException w:name="Table Grid 2" w:semiHidden="1" w:unhideWhenUsed="1"/>
-    <w:lsdException w:name="Table Grid 3" w:semiHidden="1" w:unhideWhenUsed="1"/>
-    <w:lsdException w:name="Table Grid 4" w:semiHidden="1" w:unhideWhenUsed="1"/>
-    <w:lsdException w:name="Table Grid 5" w:semiHidden="1" w:unhideWhenUsed="1"/>
-    <w:lsdException w:name="Table Grid 6" w:semiHidden="1" w:unhideWhenUsed="1"/>
-    <w:lsdException w:name="Table Grid 7" w:semiHidden="1" w:unhideWhenUsed="1"/>
-    <w:lsdException w:name="Table Grid 8" w:semiHidden="1" w:unhideWhenUsed="1"/>
-    <w:lsdException w:name="Table List 1" w:semiHidden="1" w:unhideWhenUsed="1"/>
-    <w:lsdException w:name="Table List 2" w:semiHidden="1" w:unhideWhenUsed="1"/>
-    <w:lsdException w:name="Table List 3" w:semiHidden="1" w:unhideWhenUsed="1"/>
-    <w:lsdException w:name="Table List 4" w:semiHidden="1" w:unhideWhenUsed="1"/>
-    <w:lsdException w:name="Table List 5" w:semiHidden="1" w:unhideWhenUsed="1"/>
-    <w:lsdException w:name="Table List 6" w:semiHidden="1" w:unhideWhenUsed="1"/>
-    <w:lsdException w:name="Table List 7" w:semiHidden="1" w:unhideWhenUsed="1"/>
-    <w:lsdException w:name="Table List 8" w:semiHidden="1" w:unhideWhenUsed="1"/>
-    <w:lsdException w:name="Table 3D effects 1" w:semiHidden="1" w:unhideWhenUsed="1"/>
-    <w:lsdException w:name="Table 3D effects 2" w:semiHidden="1" w:unhideWhenUsed="1"/>
-    <w:lsdException w:name="Table 3D effects 3" w:semiHidden="1" w:unhideWhenUsed="1"/>
-    <w:lsdException w:name="Table Contemporary" w:semiHidden="1" w:unhideWhenUsed="1"/>
-    <w:lsdException w:name="Table Elegant" w:semiHidden="1" w:unhideWhenUsed="1"/>
-    <w:lsdException w:name="Table Professional" w:semiHidden="1" w:unhideWhenUsed="1"/>
-    <w:lsdException w:name="Table Subtle 1" w:semiHidden="1" w:unhideWhenUsed="1"/>
-    <w:lsdException w:name="Table Subtle 2" w:semiHidden="1" w:unhideWhenUsed="1"/>
-    <w:lsdException w:name="Table Web 1" w:semiHidden="1" w:unhideWhenUsed="1"/>
-    <w:lsdException w:name="Table Web 2" w:semiHidden="1" w:unhideWhenUsed="1"/>
-    <w:lsdException w:name="Table Web 3" w:semiHidden="1" w:unhideWhenUsed="1"/>
-    <w:lsdException w:name="Balloon Text" w:semiHidden="1" w:unhideWhenUsed="1"/>
-    <w:lsdException w:name="Table Grid" w:uiPriority="39"/>
-    <w:lsdException w:name="Table Theme" w:semiHidden="1" w:unhideWhenUsed="1"/>
-    <w:lsdException w:name="Placeholder Text" w:semiHidden="1"/>
-    <w:lsdException w:name="No Spacing" w:uiPriority="1" w:qFormat="1"/>
-    <w:lsdException w:name="Light Shading" w:uiPriority="60"/>
-    <w:lsdException w:name="Light List" w:uiPriority="61"/>
-    <w:lsdException w:name="Light Grid" w:uiPriority="62"/>
-    <w:lsdException w:name="Medium Shading 1" w:uiPriority="63"/>
-    <w:lsdException w:name="Medium Shading 2" w:uiPriority="64"/>
-    <w:lsdException w:name="Medium List 1" w:uiPriority="65"/>
-    <w:lsdException w:name="Medium List 2" w:uiPriority="66"/>
-    <w:lsdException w:name="Medium Grid 1" w:uiPriority="67"/>
-    <w:lsdException w:name="Medium Grid 2" w:uiPriority="68"/>
-    <w:lsdException w:name="Medium Grid 3" w:uiPriority="69"/>
-    <w:lsdException w:name="Dark List" w:uiPriority="70"/>
-    <w:lsdException w:name="Colorful Shading" w:uiPriority="71"/>
-    <w:lsdException w:name="Colorful List" w:uiPriority="72"/>
-    <w:lsdException w:name="Colorful Grid" w:uiPriority="73"/>
-    <w:lsdException w:name="Light Shading Accent 1" w:uiPriority="60"/>
-    <w:lsdException w:name="Light List Accent 1" w:uiPriority="61"/>
-    <w:lsdException w:name="Light Grid Accent 1" w:uiPriority="62"/>
-    <w:lsdException w:name="Medium Shading 1 Accent 1" w:uiPriority="63"/>
-    <w:lsdException w:name="Medium Shading 2 Accent 1" w:uiPriority="64"/>
-    <w:lsdException w:name="Medium List 1 Accent 1" w:uiPriority="65"/>
-    <w:lsdException w:name="Revision" w:semiHidden="1"/>
-    <w:lsdException w:name="List Paragraph" w:uiPriority="34" w:qFormat="1"/>
-    <w:lsdException w:name="Quote" w:uiPriority="29" w:qFormat="1"/>
-    <w:lsdException w:name="Intense Quote" w:uiPriority="30" w:qFormat="1"/>
-    <w:lsdException w:name="Medium List 2 Accent 1" w:uiPriority="66"/>
-    <w:lsdException w:name="Medium Grid 1 Accent 1" w:uiPriority="67"/>
-    <w:lsdException w:name="Medium Grid 2 Accent 1" w:uiPriority="68"/>
-    <w:lsdException w:name="Medium Grid 3 Accent 1" w:uiPriority="69"/>
-    <w:lsdException w:name="Dark List Accent 1" w:uiPriority="70"/>
-    <w:lsdException w:name="Colorful Shading Accent 1" w:uiPriority="71"/>
-    <w:lsdException w:name="Colorful List Accent 1" w:uiPriority="72"/>
-    <w:lsdException w:name="Colorful Grid Accent 1" w:uiPriority="73"/>
-    <w:lsdException w:name="Light Shading Accent 2" w:uiPriority="60"/>
-    <w:lsdException w:name="Light List Accent 2" w:uiPriority="61"/>
-    <w:lsdException w:name="Light Grid Accent 2" w:uiPriority="62"/>
-    <w:lsdException w:name="Medium Shading 1 Accent 2" w:uiPriority="63"/>
-    <w:lsdException w:name="Medium Shading 2 Accent 2" w:uiPriority="64"/>
-    <w:lsdException w:name="Medium List 1 Accent 2" w:uiPriority="65"/>
-    <w:lsdException w:name="Medium List 2 Accent 2" w:uiPriority="66"/>
-    <w:lsdException w:name="Medium Grid 1 Accent 2" w:uiPriority="67"/>
-    <w:lsdException w:name="Medium Grid 2 Accent 2" w:uiPriority="68"/>
-    <w:lsdException w:name="Medium Grid 3 Accent 2" w:uiPriority="69"/>
-    <w:lsdException w:name="Dark List Accent 2" w:uiPriority="70"/>
-    <w:lsdException w:name="Colorful Shading Accent 2" w:uiPriority="71"/>
-    <w:lsdException w:name="Colorful List Accent 2" w:uiPriority="72"/>
-    <w:lsdException w:name="Colorful Grid Accent 2" w:uiPriority="73"/>
-    <w:lsdException w:name="Light Shading Accent 3" w:uiPriority="60"/>
-    <w:lsdException w:name="Light List Accent 3" w:uiPriority="61"/>
-    <w:lsdException w:name="Light Grid Accent 3" w:uiPriority="62"/>
-    <w:lsdException w:name="Medium Shading 1 Accent 3" w:uiPriority="63"/>
-    <w:lsdException w:name="Medium Shading 2 Accent 3" w:uiPriority="64"/>
-    <w:lsdException w:name="Medium List 1 Accent 3" w:uiPriority="65"/>
-    <w:lsdException w:name="Medium List 2 Accent 3" w:uiPriority="66"/>
-    <w:lsdException w:name="Medium Grid 1 Accent 3" w:uiPriority="67"/>
-    <w:lsdException w:name="Medium Grid 2 Accent 3" w:uiPriority="68"/>
-    <w:lsdException w:name="Medium Grid 3 Accent 3" w:uiPriority="69"/>
-    <w:lsdException w:name="Dark List Accent 3" w:uiPriority="70"/>
-    <w:lsdException w:name="Colorful Shading Accent 3" w:uiPriority="71"/>
-    <w:lsdException w:name="Colorful List Accent 3" w:uiPriority="72"/>
-    <w:lsdException w:name="Colorful Grid Accent 3" w:uiPriority="73"/>
-    <w:lsdException w:name="Light Shading Accent 4" w:uiPriority="60"/>
-    <w:lsdException w:name="Light List Accent 4" w:uiPriority="61"/>
-    <w:lsdException w:name="Light Grid Accent 4" w:uiPriority="62"/>
-    <w:lsdException w:name="Medium Shading 1 Accent 4" w:uiPriority="63"/>
-    <w:lsdException w:name="Medium Shading 2 Accent 4" w:uiPriority="64"/>
-    <w:lsdException w:name="Medium List 1 Accent 4" w:uiPriority="65"/>
-    <w:lsdException w:name="Medium List 2 Accent 4" w:uiPriority="66"/>
-    <w:lsdException w:name="Medium Grid 1 Accent 4" w:uiPriority="67"/>
-    <w:lsdException w:name="Medium Grid 2 Accent 4" w:uiPriority="68"/>
-    <w:lsdException w:name="Medium Grid 3 Accent 4" w:uiPriority="69"/>
-    <w:lsdException w:name="Dark List Accent 4" w:uiPriority="70"/>
-    <w:lsdException w:name="Colorful Shading Accent 4" w:uiPriority="71"/>
-    <w:lsdException w:name="Colorful List Accent 4" w:uiPriority="72"/>
-    <w:lsdException w:name="Colorful Grid Accent 4" w:uiPriority="73"/>
-    <w:lsdException w:name="Light Shading Accent 5" w:uiPriority="60"/>
-    <w:lsdException w:name="Light List Accent 5" w:uiPriority="61"/>
-    <w:lsdException w:name="Light Grid Accent 5" w:uiPriority="62"/>
-    <w:lsdException w:name="Medium Shading 1 Accent 5" w:uiPriority="63"/>
-    <w:lsdException w:name="Medium Shading 2 Accent 5" w:uiPriority="64"/>
-    <w:lsdException w:name="Medium List 1 Accent 5" w:uiPriority="65"/>
-    <w:lsdException w:name="Medium List 2 Accent 5" w:uiPriority="66"/>
-    <w:lsdException w:name="Medium Grid 1 Accent 5" w:uiPriority="67"/>
-    <w:lsdException w:name="Medium Grid 2 Accent 5" w:uiPriority="68"/>
-    <w:lsdException w:name="Medium Grid 3 Accent 5" w:uiPriority="69"/>
-    <w:lsdException w:name="Dark List Accent 5" w:uiPriority="70"/>
-    <w:lsdException w:name="Colorful Shading Accent 5" w:uiPriority="71"/>
-    <w:lsdException w:name="Colorful List Accent 5" w:uiPriority="72"/>
-    <w:lsdException w:name="Colorful Grid Accent 5" w:uiPriority="73"/>
-    <w:lsdException w:name="Light Shading Accent 6" w:uiPriority="60"/>
-    <w:lsdException w:name="Light List Accent 6" w:uiPriority="61"/>
-    <w:lsdException w:name="Light Grid Accent 6" w:uiPriority="62"/>
-    <w:lsdException w:name="Medium Shading 1 Accent 6" w:uiPriority="63"/>
-    <w:lsdException w:name="Medium Shading 2 Accent 6" w:uiPriority="64"/>
-    <w:lsdException w:name="Medium List 1 Accent 6" w:uiPriority="65"/>
-    <w:lsdException w:name="Medium List 2 Accent 6" w:uiPriority="66"/>
-    <w:lsdException w:name="Medium Grid 1 Accent 6" w:uiPriority="67"/>
-    <w:lsdException w:name="Medium Grid 2 Accent 6" w:uiPriority="68"/>
-    <w:lsdException w:name="Medium Grid 3 Accent 6" w:uiPriority="69"/>
-    <w:lsdException w:name="Dark List Accent 6" w:uiPriority="70"/>
-    <w:lsdException w:name="Colorful Shading Accent 6" w:uiPriority="71"/>
-    <w:lsdException w:name="Colorful List Accent 6" w:uiPriority="72"/>
-    <w:lsdException w:name="Colorful Grid Accent 6" w:uiPriority="73"/>
-    <w:lsdException w:name="Subtle Emphasis" w:uiPriority="19" w:qFormat="1"/>
-    <w:lsdException w:name="Intense Emphasis" w:uiPriority="21" w:qFormat="1"/>
-    <w:lsdException w:name="Subtle Reference" w:uiPriority="31" w:qFormat="1"/>
-    <w:lsdException w:name="Intense Reference" w:uiPriority="32" w:qFormat="1"/>
-    <w:lsdException w:name="Book Title" w:uiPriority="33" w:qFormat="1"/>
-    <w:lsdException w:name="Bibliography" w:semiHidden="1" w:uiPriority="37" w:unhideWhenUsed="1"/>
-    <w:lsdException w:name="TOC Heading" w:semiHidden="1" w:uiPriority="39" w:unhideWhenUsed="1" w:qFormat="1"/>
-    <w:lsdException w:name="Plain Table 1" w:uiPriority="41"/>
-    <w:lsdException w:name="Plain Table 2" w:uiPriority="42"/>
-    <w:lsdException w:name="Plain Table 3" w:uiPriority="43"/>
-    <w:lsdException w:name="Plain Table 4" w:uiPriority="44"/>
-    <w:lsdException w:name="Plain Table 5" w:uiPriority="45"/>
-    <w:lsdException w:name="Grid Table Light" w:uiPriority="40"/>
-    <w:lsdException w:name="Grid Table 1 Light" w:uiPriority="46"/>
-    <w:lsdException w:name="Grid Table 2" w:uiPriority="47"/>
-    <w:lsdException w:name="Grid Table 3" w:uiPriority="48"/>
-    <w:lsdException w:name="Grid Table 4" w:uiPriority="49"/>
-    <w:lsdException w:name="Grid Table 5 Dark" w:uiPriority="50"/>
-    <w:lsdException w:name="Grid Table 6 Colorful" w:uiPriority="51"/>
-    <w:lsdException w:name="Grid Table 7 Colorful" w:uiPriority="52"/>
-    <w:lsdException w:name="Grid Table 1 Light Accent 1" w:uiPriority="46"/>
-    <w:lsdException w:name="Grid Table 2 Accent 1" w:uiPriority="47"/>
-    <w:lsdException w:name="Grid Table 3 Accent 1" w:uiPriority="48"/>
-    <w:lsdException w:name="Grid Table 4 Accent 1" w:uiPriority="49"/>
-    <w:lsdException w:name="Grid Table 5 Dark Accent 1" w:uiPriority="50"/>
-    <w:lsdException w:name="Grid Table 6 Colorful Accent 1" w:uiPriority="51"/>
-    <w:lsdException w:name="Grid Table 7 Colorful Accent 1" w:uiPriority="52"/>
-    <w:lsdException w:name="Grid Table 1 Light Accent 2" w:uiPriority="46"/>
-    <w:lsdException w:name="Grid Table 2 Accent 2" w:uiPriority="47"/>
-    <w:lsdException w:name="Grid Table 3 Accent 2" w:uiPriority="48"/>
-    <w:lsdException w:name="Grid Table 4 Accent 2" w:uiPriority="49"/>
-    <w:lsdException w:name="Grid Table 5 Dark Accent 2" w:uiPriority="50"/>
-    <w:lsdException w:name="Grid Table 6 Colorful Accent 2" w:uiPriority="51"/>
-    <w:lsdException w:name="Grid Table 7 Colorful Accent 2" w:uiPriority="52"/>
-    <w:lsdException w:name="Grid Table 1 Light Accent 3" w:uiPriority="46"/>
-    <w:lsdException w:name="Grid Table 2 Accent 3" w:uiPriority="47"/>
-    <w:lsdException w:name="Grid Table 3 Accent 3" w:uiPriority="48"/>
-    <w:lsdException w:name="Grid Table 4 Accent 3" w:uiPriority="49"/>
-    <w:lsdException w:name="Grid Table 5 Dark Accent 3" w:uiPriority="50"/>
-    <w:lsdException w:name="Grid Table 6 Colorful Accent 3" w:uiPriority="51"/>
-    <w:lsdException w:name="Grid Table 7 Colorful Accent 3" w:uiPriority="52"/>
-    <w:lsdException w:name="Grid Table 1 Light Accent 4" w:uiPriority="46"/>
-    <w:lsdException w:name="Grid Table 2 Accent 4" w:uiPriority="47"/>
-    <w:lsdException w:name="Grid Table 3 Accent 4" w:uiPriority="48"/>
-    <w:lsdException w:name="Grid Table 4 Accent 4" w:uiPriority="49"/>
-    <w:lsdException w:name="Grid Table 5 Dark Accent 4" w:uiPriority="50"/>
-    <w:lsdException w:name="Grid Table 6 Colorful Accent 4" w:uiPriority="51"/>
-    <w:lsdException w:name="Grid Table 7 Colorful Accent 4" w:uiPriority="52"/>
-    <w:lsdException w:name="Grid Table 1 Light Accent 5" w:uiPriority="46"/>
-    <w:lsdException w:name="Grid Table 2 Accent 5" w:uiPriority="47"/>
-    <w:lsdException w:name="Grid Table 3 Accent 5" w:uiPriority="48"/>
-    <w:lsdException w:name="Grid Table 4 Accent 5" w:uiPriority="49"/>
-    <w:lsdException w:name="Grid Table 5 Dark Accent 5" w:uiPriority="50"/>
-    <w:lsdException w:name="Grid Table 6 Colorful Accent 5" w:uiPriority="51"/>
-    <w:lsdException w:name="Grid Table 7 Colorful Accent 5" w:uiPriority="52"/>
-    <w:lsdException w:name="Grid Table 1 Light Accent 6" w:uiPriority="46"/>
-    <w:lsdException w:name="Grid Table 2 Accent 6" w:uiPriority="47"/>
-    <w:lsdException w:name="Grid Table 3 Accent 6" w:uiPriority="48"/>
-    <w:lsdException w:name="Grid Table 4 Accent 6" w:uiPriority="49"/>
-    <w:lsdException w:name="Grid Table 5 Dark Accent 6" w:uiPriority="50"/>
-    <w:lsdException w:name="Grid Table 6 Colorful Accent 6" w:uiPriority="51"/>
-    <w:lsdException w:name="Grid Table 7 Colorful Accent 6" w:uiPriority="52"/>
-    <w:lsdException w:name="List Table 1 Light" w:uiPriority="46"/>
-    <w:lsdException w:name="List Table 2" w:uiPriority="47"/>
-    <w:lsdException w:name="List Table 3" w:uiPriority="48"/>
-    <w:lsdException w:name="List Table 4" w:uiPriority="49"/>
-    <w:lsdException w:name="List Table 5 Dark" w:uiPriority="50"/>
-    <w:lsdException w:name="List Table 6 Colorful" w:uiPriority="51"/>
-    <w:lsdException w:name="List Table 7 Colorful" w:uiPriority="52"/>
-    <w:lsdException w:name="List Table 1 Light Accent 1" w:uiPriority="46"/>
-    <w:lsdException w:name="List Table 2 Accent 1" w:uiPriority="47"/>
-    <w:lsdException w:name="List Table 3 Accent 1" w:uiPriority="48"/>
-    <w:lsdException w:name="List Table 4 Accent 1" w:uiPriority="49"/>
-    <w:lsdException w:name="List Table 5 Dark Accent 1" w:uiPriority="50"/>
-    <w:lsdException w:name="List Table 6 Colorful Accent 1" w:uiPriority="51"/>
-    <w:lsdException w:name="List Table 7 Colorful Accent 1" w:uiPriority="52"/>
-    <w:lsdException w:name="List Table 1 Light Accent 2" w:uiPriority="46"/>
-    <w:lsdException w:name="List Table 2 Accent 2" w:uiPriority="47"/>
-    <w:lsdException w:name="List Table 3 Accent 2" w:uiPriority="48"/>
-    <w:lsdException w:name="List Table 4 Accent 2" w:uiPriority="49"/>
-    <w:lsdException w:name="List Table 5 Dark Accent 2" w:uiPriority="50"/>
-    <w:lsdException w:name="List Table 6 Colorful Accent 2" w:uiPriority="51"/>
-    <w:lsdException w:name="List Table 7 Colorful Accent 2" w:uiPriority="52"/>
-    <w:lsdException w:name="List Table 1 Light Accent 3" w:uiPriority="46"/>
-    <w:lsdException w:name="List Table 2 Accent 3" w:uiPriority="47"/>
-    <w:lsdException w:name="List Table 3 Accent 3" w:uiPriority="48"/>
-    <w:lsdException w:name="List Table 4 Accent 3" w:uiPriority="49"/>
-    <w:lsdException w:name="List Table 5 Dark Accent 3" w:uiPriority="50"/>
-    <w:lsdException w:name="List Table 6 Colorful Accent 3" w:uiPriority="51"/>
-    <w:lsdException w:name="List Table 7 Colorful Accent 3" w:uiPriority="52"/>
-    <w:lsdException w:name="List Table 1 Light Accent 4" w:uiPriority="46"/>
-    <w:lsdException w:name="List Table 2 Accent 4" w:uiPriority="47"/>
-    <w:lsdException w:name="List Table 3 Accent 4" w:uiPriority="48"/>
-    <w:lsdException w:name="List Table 4 Accent 4" w:uiPriority="49"/>
-    <w:lsdException w:name="List Table 5 Dark Accent 4" w:uiPriority="50"/>
-    <w:lsdException w:name="List Table 6 Colorful Accent 4" w:uiPriority="51"/>
-    <w:lsdException w:name="List Table 7 Colorful Accent 4" w:uiPriority="52"/>
-    <w:lsdException w:name="List Table 1 Light Accent 5" w:uiPriority="46"/>
-    <w:lsdException w:name="List Table 2 Accent 5" w:uiPriority="47"/>
-    <w:lsdException w:name="List Table 3 Accent 5" w:uiPriority="48"/>
-    <w:lsdException w:name="List Table 4 Accent 5" w:uiPriority="49"/>
-    <w:lsdException w:name="List Table 5 Dark Accent 5" w:uiPriority="50"/>
-    <w:lsdException w:name="List Table 6 Colorful Accent 5" w:uiPriority="51"/>
-    <w:lsdException w:name="List Table 7 Colorful Accent 5" w:uiPriority="52"/>
-    <w:lsdException w:name="List Table 1 Light Accent 6" w:uiPriority="46"/>
-    <w:lsdException w:name="List Table 2 Accent 6" w:uiPriority="47"/>
-    <w:lsdException w:name="List Table 3 Accent 6" w:uiPriority="48"/>
-    <w:lsdException w:name="List Table 4 Accent 6" w:uiPriority="49"/>
-    <w:lsdException w:name="List Table 5 Dark Accent 6" w:uiPriority="50"/>
-    <w:lsdException w:name="List Table 6 Colorful Accent 6" w:uiPriority="51"/>
-    <w:lsdException w:name="List Table 7 Colorful Accent 6" w:uiPriority="52"/>
-    <w:lsdException w:name="Mention" w:semiHidden="1" w:unhideWhenUsed="1"/>
-    <w:lsdException w:name="Smart Hyperlink" w:semiHidden="1" w:unhideWhenUsed="1"/>
-    <w:lsdException w:name="Hashtag" w:semiHidden="1" w:unhideWhenUsed="1"/>
+  <w:latentStyles w:defLockedState="0" w:defUIPriority="99" w:defSemiHidden="1" w:defUnhideWhenUsed="1" w:defQFormat="0" w:count="267">
+    <w:lsdException w:name="Normal" w:semiHidden="0" w:uiPriority="0" w:unhideWhenUsed="0" w:qFormat="1"/>
+    <w:lsdException w:name="heading 1" w:semiHidden="0" w:uiPriority="9" w:unhideWhenUsed="0" w:qFormat="1"/>
+    <w:lsdException w:name="heading 2" w:uiPriority="9" w:qFormat="1"/>
+    <w:lsdException w:name="heading 3" w:uiPriority="9" w:qFormat="1"/>
+    <w:lsdException w:name="heading 4" w:uiPriority="9" w:qFormat="1"/>
+    <w:lsdException w:name="heading 5" w:uiPriority="9" w:qFormat="1"/>
+    <w:lsdException w:name="heading 6" w:uiPriority="9" w:qFormat="1"/>
+    <w:lsdException w:name="heading 7" w:uiPriority="9" w:qFormat="1"/>
+    <w:lsdException w:name="heading 8" w:uiPriority="9" w:qFormat="1"/>
+    <w:lsdException w:name="heading 9" w:uiPriority="9" w:qFormat="1"/>
+    <w:lsdException w:name="toc 1" w:uiPriority="39"/>
+    <w:lsdException w:name="toc 2" w:uiPriority="39"/>
+    <w:lsdException w:name="toc 3" w:uiPriority="39"/>
+    <w:lsdException w:name="toc 4" w:uiPriority="39"/>
+    <w:lsdException w:name="toc 5" w:uiPriority="39"/>
+    <w:lsdException w:name="toc 6" w:uiPriority="39"/>
+    <w:lsdException w:name="toc 7" w:uiPriority="39"/>
+    <w:lsdException w:name="toc 8" w:uiPriority="39"/>
+    <w:lsdException w:name="toc 9" w:uiPriority="39"/>
+    <w:lsdException w:name="caption" w:uiPriority="35" w:qFormat="1"/>
+    <w:lsdException w:name="Title" w:semiHidden="0" w:uiPriority="10" w:unhideWhenUsed="0" w:qFormat="1"/>
+    <w:lsdException w:name="Default Paragraph Font" w:uiPriority="1"/>
+    <w:lsdException w:name="Subtitle" w:semiHidden="0" w:uiPriority="11" w:unhideWhenUsed="0" w:qFormat="1"/>
+    <w:lsdException w:name="Strong" w:semiHidden="0" w:uiPriority="22" w:unhideWhenUsed="0" w:qFormat="1"/>
+    <w:lsdException w:name="Emphasis" w:semiHidden="0" w:uiPriority="20" w:unhideWhenUsed="0" w:qFormat="1"/>
+    <w:lsdException w:name="Table Grid" w:semiHidden="0" w:uiPriority="39" w:unhideWhenUsed="0"/>
+    <w:lsdException w:name="Placeholder Text" w:unhideWhenUsed="0"/>
+    <w:lsdException w:name="No Spacing" w:semiHidden="0" w:uiPriority="1" w:unhideWhenUsed="0" w:qFormat="1"/>
+    <w:lsdException w:name="Light Shading" w:semiHidden="0" w:uiPriority="60" w:unhideWhenUsed="0"/>
+    <w:lsdException w:name="Light List" w:semiHidden="0" w:uiPriority="61" w:unhideWhenUsed="0"/>
+    <w:lsdException w:name="Light Grid" w:semiHidden="0" w:uiPriority="62" w:unhideWhenUsed="0"/>
+    <w:lsdException w:name="Medium Shading 1" w:semiHidden="0" w:uiPriority="63" w:unhideWhenUsed="0"/>
+    <w:lsdException w:name="Medium Shading 2" w:semiHidden="0" w:uiPriority="64" w:unhideWhenUsed="0"/>
+    <w:lsdException w:name="Medium List 1" w:semiHidden="0" w:uiPriority="65" w:unhideWhenUsed="0"/>
+    <w:lsdException w:name="Medium List 2" w:semiHidden="0" w:uiPriority="66" w:unhideWhenUsed="0"/>
+    <w:lsdException w:name="Medium Grid 1" w:semiHidden="0" w:uiPriority="67" w:unhideWhenUsed="0"/>
+    <w:lsdException w:name="Medium Grid 2" w:semiHidden="0" w:uiPriority="68" w:unhideWhenUsed="0"/>
+    <w:lsdException w:name="Medium Grid 3" w:semiHidden="0" w:uiPriority="69" w:unhideWhenUsed="0"/>
+    <w:lsdException w:name="Dark List" w:semiHidden="0" w:uiPriority="70" w:unhideWhenUsed="0"/>
+    <w:lsdException w:name="Colorful Shading" w:semiHidden="0" w:uiPriority="71" w:unhideWhenUsed="0"/>
+    <w:lsdException w:name="Colorful List" w:semiHidden="0" w:uiPriority="72" w:unhideWhenUsed="0"/>
+    <w:lsdException w:name="Colorful Grid" w:semiHidden="0" w:uiPriority="73" w:unhideWhenUsed="0"/>
+    <w:lsdException w:name="Light Shading Accent 1" w:semiHidden="0" w:uiPriority="60" w:unhideWhenUsed="0"/>
+    <w:lsdException w:name="Light List Accent 1" w:semiHidden="0" w:uiPriority="61" w:unhideWhenUsed="0"/>
+    <w:lsdException w:name="Light Grid Accent 1" w:semiHidden="0" w:uiPriority="62" w:unhideWhenUsed="0"/>
+    <w:lsdException w:name="Medium Shading 1 Accent 1" w:semiHidden="0" w:uiPriority="63" w:unhideWhenUsed="0"/>
+    <w:lsdException w:name="Medium Shading 2 Accent 1" w:semiHidden="0" w:uiPriority="64" w:unhideWhenUsed="0"/>
+    <w:lsdException w:name="Medium List 1 Accent 1" w:semiHidden="0" w:uiPriority="65" w:unhideWhenUsed="0"/>
+    <w:lsdException w:name="Revision" w:unhideWhenUsed="0"/>
+    <w:lsdException w:name="List Paragraph" w:semiHidden="0" w:uiPriority="34" w:unhideWhenUsed="0" w:qFormat="1"/>
+    <w:lsdException w:name="Quote" w:semiHidden="0" w:uiPriority="29" w:unhideWhenUsed="0" w:qFormat="1"/>
+    <w:lsdException w:name="Intense Quote" w:semiHidden="0" w:uiPriority="30" w:unhideWhenUsed="0" w:qFormat="1"/>
+    <w:lsdException w:name="Medium List 2 Accent 1" w:semiHidden="0" w:uiPriority="66" w:unhideWhenUsed="0"/>
+    <w:lsdException w:name="Medium Grid 1 Accent 1" w:semiHidden="0" w:uiPriority="67" w:unhideWhenUsed="0"/>
+    <w:lsdException w:name="Medium Grid 2 Accent 1" w:semiHidden="0" w:uiPriority="68" w:unhideWhenUsed="0"/>
+    <w:lsdException w:name="Medium Grid 3 Accent 1" w:semiHidden="0" w:uiPriority="69" w:unhideWhenUsed="0"/>
+    <w:lsdException w:name="Dark List Accent 1" w:semiHidden="0" w:uiPriority="70" w:unhideWhenUsed="0"/>
+    <w:lsdException w:name="Colorful Shading Accent 1" w:semiHidden="0" w:uiPriority="71" w:unhideWhenUsed="0"/>
+    <w:lsdException w:name="Colorful List Accent 1" w:semiHidden="0" w:uiPriority="72" w:unhideWhenUsed="0"/>
+    <w:lsdException w:name="Colorful Grid Accent 1" w:semiHidden="0" w:uiPriority="73" w:unhideWhenUsed="0"/>
+    <w:lsdException w:name="Light Shading Accent 2" w:semiHidden="0" w:uiPriority="60" w:unhideWhenUsed="0"/>
+    <w:lsdException w:name="Light List Accent 2" w:semiHidden="0" w:uiPriority="61" w:unhideWhenUsed="0"/>
+    <w:lsdException w:name="Light Grid Accent 2" w:semiHidden="0" w:uiPriority="62" w:unhideWhenUsed="0"/>
+    <w:lsdException w:name="Medium Shading 1 Accent 2" w:semiHidden="0" w:uiPriority="63" w:unhideWhenUsed="0"/>
+    <w:lsdException w:name="Medium Shading 2 Accent 2" w:semiHidden="0" w:uiPriority="64" w:unhideWhenUsed="0"/>
+    <w:lsdException w:name="Medium List 1 Accent 2" w:semiHidden="0" w:uiPriority="65" w:unhideWhenUsed="0"/>
+    <w:lsdException w:name="Medium List 2 Accent 2" w:semiHidden="0" w:uiPriority="66" w:unhideWhenUsed="0"/>
+    <w:lsdException w:name="Medium Grid 1 Accent 2" w:semiHidden="0" w:uiPriority="67" w:unhideWhenUsed="0"/>
+    <w:lsdException w:name="Medium Grid 2 Accent 2" w:semiHidden="0" w:uiPriority="68" w:unhideWhenUsed="0"/>
+    <w:lsdException w:name="Medium Grid 3 Accent 2" w:semiHidden="0" w:uiPriority="69" w:unhideWhenUsed="0"/>
+    <w:lsdException w:name="Dark List Accent 2" w:semiHidden="0" w:uiPriority="70" w:unhideWhenUsed="0"/>
+    <w:lsdException w:name="Colorful Shading Accent 2" w:semiHidden="0" w:uiPriority="71" w:unhideWhenUsed="0"/>
+    <w:lsdException w:name="Colorful List Accent 2" w:semiHidden="0" w:uiPriority="72" w:unhideWhenUsed="0"/>
+    <w:lsdException w:name="Colorful Grid Accent 2" w:semiHidden="0" w:uiPriority="73" w:unhideWhenUsed="0"/>
+    <w:lsdException w:name="Light Shading Accent 3" w:semiHidden="0" w:uiPriority="60" w:unhideWhenUsed="0"/>
+    <w:lsdException w:name="Light List Accent 3" w:semiHidden="0" w:uiPriority="61" w:unhideWhenUsed="0"/>
+    <w:lsdException w:name="Light Grid Accent 3" w:semiHidden="0" w:uiPriority="62" w:unhideWhenUsed="0"/>
+    <w:lsdException w:name="Medium Shading 1 Accent 3" w:semiHidden="0" w:uiPriority="63" w:unhideWhenUsed="0"/>
+    <w:lsdException w:name="Medium Shading 2 Accent 3" w:semiHidden="0" w:uiPriority="64" w:unhideWhenUsed="0"/>
+    <w:lsdException w:name="Medium List 1 Accent 3" w:semiHidden="0" w:uiPriority="65" w:unhideWhenUsed="0"/>
+    <w:lsdException w:name="Medium List 2 Accent 3" w:semiHidden="0" w:uiPriority="66" w:unhideWhenUsed="0"/>
+    <w:lsdException w:name="Medium Grid 1 Accent 3" w:semiHidden="0" w:uiPriority="67" w:unhideWhenUsed="0"/>
+    <w:lsdException w:name="Medium Grid 2 Accent 3" w:semiHidden="0" w:uiPriority="68" w:unhideWhenUsed="0"/>
+    <w:lsdException w:name="Medium Grid 3 Accent 3" w:semiHidden="0" w:uiPriority="69" w:unhideWhenUsed="0"/>
+    <w:lsdException w:name="Dark List Accent 3" w:semiHidden="0" w:uiPriority="70" w:unhideWhenUsed="0"/>
+    <w:lsdException w:name="Colorful Shading Accent 3" w:semiHidden="0" w:uiPriority="71" w:unhideWhenUsed="0"/>
+    <w:lsdException w:name="Colorful List Accent 3" w:semiHidden="0" w:uiPriority="72" w:unhideWhenUsed="0"/>
+    <w:lsdException w:name="Colorful Grid Accent 3" w:semiHidden="0" w:uiPriority="73" w:unhideWhenUsed="0"/>
+    <w:lsdException w:name="Light Shading Accent 4" w:semiHidden="0" w:uiPriority="60" w:unhideWhenUsed="0"/>
+    <w:lsdException w:name="Light List Accent 4" w:semiHidden="0" w:uiPriority="61" w:unhideWhenUsed="0"/>
+    <w:lsdException w:name="Light Grid Accent 4" w:semiHidden="0" w:uiPriority="62" w:unhideWhenUsed="0"/>
+    <w:lsdException w:name="Medium Shading 1 Accent 4" w:semiHidden="0" w:uiPriority="63" w:unhideWhenUsed="0"/>
+    <w:lsdException w:name="Medium Shading 2 Accent 4" w:semiHidden="0" w:uiPriority="64" w:unhideWhenUsed="0"/>
+    <w:lsdException w:name="Medium List 1 Accent 4" w:semiHidden="0" w:uiPriority="65" w:unhideWhenUsed="0"/>
+    <w:lsdException w:name="Medium List 2 Accent 4" w:semiHidden="0" w:uiPriority="66" w:unhideWhenUsed="0"/>
+    <w:lsdException w:name="Medium Grid 1 Accent 4" w:semiHidden="0" w:uiPriority="67" w:unhideWhenUsed="0"/>
+    <w:lsdException w:name="Medium Grid 2 Accent 4" w:semiHidden="0" w:uiPriority="68" w:unhideWhenUsed="0"/>
+    <w:lsdException w:name="Medium Grid 3 Accent 4" w:semiHidden="0" w:uiPriority="69" w:unhideWhenUsed="0"/>
+    <w:lsdException w:name="Dark List Accent 4" w:semiHidden="0" w:uiPriority="70" w:unhideWhenUsed="0"/>
+    <w:lsdException w:name="Colorful Shading Accent 4" w:semiHidden="0" w:uiPriority="71" w:unhideWhenUsed="0"/>
+    <w:lsdException w:name="Colorful List Accent 4" w:semiHidden="0" w:uiPriority="72" w:unhideWhenUsed="0"/>
+    <w:lsdException w:name="Colorful Grid Accent 4" w:semiHidden="0" w:uiPriority="73" w:unhideWhenUsed="0"/>
+    <w:lsdException w:name="Light Shading Accent 5" w:semiHidden="0" w:uiPriority="60" w:unhideWhenUsed="0"/>
+    <w:lsdException w:name="Light List Accent 5" w:semiHidden="0" w:uiPriority="61" w:unhideWhenUsed="0"/>
+    <w:lsdException w:name="Light Grid Accent 5" w:semiHidden="0" w:uiPriority="62" w:unhideWhenUsed="0"/>
+    <w:lsdException w:name="Medium Shading 1 Accent 5" w:semiHidden="0" w:uiPriority="63" w:unhideWhenUsed="0"/>
+    <w:lsdException w:name="Medium Shading 2 Accent 5" w:semiHidden="0" w:uiPriority="64" w:unhideWhenUsed="0"/>
+    <w:lsdException w:name="Medium List 1 Accent 5" w:semiHidden="0" w:uiPriority="65" w:unhideWhenUsed="0"/>
+    <w:lsdException w:name="Medium List 2 Accent 5" w:semiHidden="0" w:uiPriority="66" w:unhideWhenUsed="0"/>
+    <w:lsdException w:name="Medium Grid 1 Accent 5" w:semiHidden="0" w:uiPriority="67" w:unhideWhenUsed="0"/>
+    <w:lsdException w:name="Medium Grid 2 Accent 5" w:semiHidden="0" w:uiPriority="68" w:unhideWhenUsed="0"/>
+    <w:lsdException w:name="Medium Grid 3 Accent 5" w:semiHidden="0" w:uiPriority="69" w:unhideWhenUsed="0"/>
+    <w:lsdException w:name="Dark List Accent 5" w:semiHidden="0" w:uiPriority="70" w:unhideWhenUsed="0"/>
+    <w:lsdException w:name="Colorful Shading Accent 5" w:semiHidden="0" w:uiPriority="71" w:unhideWhenUsed="0"/>
+    <w:lsdException w:name="Colorful List Accent 5" w:semiHidden="0" w:uiPriority="72" w:unhideWhenUsed="0"/>
+    <w:lsdException w:name="Colorful Grid Accent 5" w:semiHidden="0" w:uiPriority="73" w:unhideWhenUsed="0"/>
+    <w:lsdException w:name="Light Shading Accent 6" w:semiHidden="0" w:uiPriority="60" w:unhideWhenUsed="0"/>
+    <w:lsdException w:name="Light List Accent 6" w:semiHidden="0" w:uiPriority="61" w:unhideWhenUsed="0"/>
+    <w:lsdException w:name="Light Grid Accent 6" w:semiHidden="0" w:uiPriority="62" w:unhideWhenUsed="0"/>
+    <w:lsdException w:name="Medium Shading 1 Accent 6" w:semiHidden="0" w:uiPriority="63" w:unhideWhenUsed="0"/>
+    <w:lsdException w:name="Medium Shading 2 Accent 6" w:semiHidden="0" w:uiPriority="64" w:unhideWhenUsed="0"/>
+    <w:lsdException w:name="Medium List 1 Accent 6" w:semiHidden="0" w:uiPriority="65" w:unhideWhenUsed="0"/>
+    <w:lsdException w:name="Medium List 2 Accent 6" w:semiHidden="0" w:uiPriority="66" w:unhideWhenUsed="0"/>
+    <w:lsdException w:name="Medium Grid 1 Accent 6" w:semiHidden="0" w:uiPriority="67" w:unhideWhenUsed="0"/>
+    <w:lsdException w:name="Medium Grid 2 Accent 6" w:semiHidden="0" w:uiPriority="68" w:unhideWhenUsed="0"/>
+    <w:lsdException w:name="Medium Grid 3 Accent 6" w:semiHidden="0" w:uiPriority="69" w:unhideWhenUsed="0"/>
+    <w:lsdException w:name="Dark List Accent 6" w:semiHidden="0" w:uiPriority="70" w:unhideWhenUsed="0"/>
+    <w:lsdException w:name="Colorful Shading Accent 6" w:semiHidden="0" w:uiPriority="71" w:unhideWhenUsed="0"/>
+    <w:lsdException w:name="Colorful List Accent 6" w:semiHidden="0" w:uiPriority="72" w:unhideWhenUsed="0"/>
+    <w:lsdException w:name="Colorful Grid Accent 6" w:semiHidden="0" w:uiPriority="73" w:unhideWhenUsed="0"/>
+    <w:lsdException w:name="Subtle Emphasis" w:semiHidden="0" w:uiPriority="19" w:unhideWhenUsed="0" w:qFormat="1"/>
+    <w:lsdException w:name="Intense Emphasis" w:semiHidden="0" w:uiPriority="21" w:unhideWhenUsed="0" w:qFormat="1"/>
+    <w:lsdException w:name="Subtle Reference" w:semiHidden="0" w:uiPriority="31" w:unhideWhenUsed="0" w:qFormat="1"/>
+    <w:lsdException w:name="Intense Reference" w:semiHidden="0" w:uiPriority="32" w:unhideWhenUsed="0" w:qFormat="1"/>
+    <w:lsdException w:name="Book Title" w:semiHidden="0" w:uiPriority="33" w:unhideWhenUsed="0" w:qFormat="1"/>
+    <w:lsdException w:name="Bibliography" w:uiPriority="37"/>
+    <w:lsdException w:name="TOC Heading" w:uiPriority="39" w:qFormat="1"/>
   </w:latentStyles>
   <w:style w:type="paragraph" w:default="1" w:styleId="Normal">
     <w:name w:val="Normal"/>
@@ -3807,7 +3583,7 @@
       <w:u w:val="single"/>
     </w:rPr>
   </w:style>
-  <w:style w:type="character" w:styleId="Mencionar">
+  <w:style w:type="character" w:customStyle="1" w:styleId="Mention">
     <w:name w:val="Mention"/>
     <w:basedOn w:val="Fuentedeprrafopredeter"/>
     <w:uiPriority w:val="99"/>
@@ -3849,6 +3625,379 @@
         <w:insideV w:val="single" w:sz="4" w:space="0" w:color="auto"/>
       </w:tblBorders>
     </w:tblPr>
+  </w:style>
+  <w:style w:type="paragraph" w:styleId="Textodeglobo">
+    <w:name w:val="Balloon Text"/>
+    <w:basedOn w:val="Normal"/>
+    <w:link w:val="TextodegloboCar"/>
+    <w:uiPriority w:val="99"/>
+    <w:semiHidden/>
+    <w:unhideWhenUsed/>
+    <w:rsid w:val="004E5F75"/>
+    <w:pPr>
+      <w:spacing w:after="0" w:line="240" w:lineRule="auto"/>
+    </w:pPr>
+    <w:rPr>
+      <w:rFonts w:ascii="Tahoma" w:hAnsi="Tahoma" w:cs="Tahoma"/>
+      <w:sz w:val="16"/>
+      <w:szCs w:val="16"/>
+    </w:rPr>
+  </w:style>
+  <w:style w:type="character" w:customStyle="1" w:styleId="TextodegloboCar">
+    <w:name w:val="Texto de globo Car"/>
+    <w:basedOn w:val="Fuentedeprrafopredeter"/>
+    <w:link w:val="Textodeglobo"/>
+    <w:uiPriority w:val="99"/>
+    <w:semiHidden/>
+    <w:rsid w:val="004E5F75"/>
+    <w:rPr>
+      <w:rFonts w:ascii="Tahoma" w:hAnsi="Tahoma" w:cs="Tahoma"/>
+      <w:sz w:val="16"/>
+      <w:szCs w:val="16"/>
+    </w:rPr>
+  </w:style>
+</w:styles>
+</file>
+
+<file path=word/stylesWithEffects.xml><?xml version="1.0" encoding="utf-8"?>
+<w:styles xmlns:wpc="http://schemas.microsoft.com/office/word/2010/wordprocessingCanvas" xmlns:mc="http://schemas.openxmlformats.org/markup-compatibility/2006" xmlns:o="urn:schemas-microsoft-com:office:office" xmlns:r="http://schemas.openxmlformats.org/officeDocument/2006/relationships" xmlns:m="http://schemas.openxmlformats.org/officeDocument/2006/math" xmlns:v="urn:schemas-microsoft-com:vml" xmlns:wp14="http://schemas.microsoft.com/office/word/2010/wordprocessingDrawing" xmlns:wp="http://schemas.openxmlformats.org/drawingml/2006/wordprocessingDrawing" xmlns:w10="urn:schemas-microsoft-com:office:word" xmlns:w="http://schemas.openxmlformats.org/wordprocessingml/2006/main" xmlns:w14="http://schemas.microsoft.com/office/word/2010/wordml" xmlns:wpg="http://schemas.microsoft.com/office/word/2010/wordprocessingGroup" xmlns:wpi="http://schemas.microsoft.com/office/word/2010/wordprocessingInk" xmlns:wne="http://schemas.microsoft.com/office/word/2006/wordml" xmlns:wps="http://schemas.microsoft.com/office/word/2010/wordprocessingShape" mc:Ignorable="w14 wp14">
+  <w:docDefaults>
+    <w:rPrDefault>
+      <w:rPr>
+        <w:rFonts w:asciiTheme="minorHAnsi" w:eastAsiaTheme="minorHAnsi" w:hAnsiTheme="minorHAnsi" w:cstheme="minorBidi"/>
+        <w:sz w:val="22"/>
+        <w:szCs w:val="22"/>
+        <w:lang w:val="es-CR" w:eastAsia="en-US" w:bidi="ar-SA"/>
+      </w:rPr>
+    </w:rPrDefault>
+    <w:pPrDefault>
+      <w:pPr>
+        <w:spacing w:after="160" w:line="259" w:lineRule="auto"/>
+      </w:pPr>
+    </w:pPrDefault>
+  </w:docDefaults>
+  <w:latentStyles w:defLockedState="0" w:defUIPriority="99" w:defSemiHidden="1" w:defUnhideWhenUsed="1" w:defQFormat="0" w:count="267">
+    <w:lsdException w:name="Normal" w:semiHidden="0" w:uiPriority="0" w:unhideWhenUsed="0" w:qFormat="1"/>
+    <w:lsdException w:name="heading 1" w:semiHidden="0" w:uiPriority="9" w:unhideWhenUsed="0" w:qFormat="1"/>
+    <w:lsdException w:name="heading 2" w:uiPriority="9" w:qFormat="1"/>
+    <w:lsdException w:name="heading 3" w:uiPriority="9" w:qFormat="1"/>
+    <w:lsdException w:name="heading 4" w:uiPriority="9" w:qFormat="1"/>
+    <w:lsdException w:name="heading 5" w:uiPriority="9" w:qFormat="1"/>
+    <w:lsdException w:name="heading 6" w:uiPriority="9" w:qFormat="1"/>
+    <w:lsdException w:name="heading 7" w:uiPriority="9" w:qFormat="1"/>
+    <w:lsdException w:name="heading 8" w:uiPriority="9" w:qFormat="1"/>
+    <w:lsdException w:name="heading 9" w:uiPriority="9" w:qFormat="1"/>
+    <w:lsdException w:name="toc 1" w:uiPriority="39"/>
+    <w:lsdException w:name="toc 2" w:uiPriority="39"/>
+    <w:lsdException w:name="toc 3" w:uiPriority="39"/>
+    <w:lsdException w:name="toc 4" w:uiPriority="39"/>
+    <w:lsdException w:name="toc 5" w:uiPriority="39"/>
+    <w:lsdException w:name="toc 6" w:uiPriority="39"/>
+    <w:lsdException w:name="toc 7" w:uiPriority="39"/>
+    <w:lsdException w:name="toc 8" w:uiPriority="39"/>
+    <w:lsdException w:name="toc 9" w:uiPriority="39"/>
+    <w:lsdException w:name="caption" w:uiPriority="35" w:qFormat="1"/>
+    <w:lsdException w:name="Title" w:semiHidden="0" w:uiPriority="10" w:unhideWhenUsed="0" w:qFormat="1"/>
+    <w:lsdException w:name="Default Paragraph Font" w:uiPriority="1"/>
+    <w:lsdException w:name="Subtitle" w:semiHidden="0" w:uiPriority="11" w:unhideWhenUsed="0" w:qFormat="1"/>
+    <w:lsdException w:name="Strong" w:semiHidden="0" w:uiPriority="22" w:unhideWhenUsed="0" w:qFormat="1"/>
+    <w:lsdException w:name="Emphasis" w:semiHidden="0" w:uiPriority="20" w:unhideWhenUsed="0" w:qFormat="1"/>
+    <w:lsdException w:name="Table Grid" w:semiHidden="0" w:uiPriority="39" w:unhideWhenUsed="0"/>
+    <w:lsdException w:name="Placeholder Text" w:unhideWhenUsed="0"/>
+    <w:lsdException w:name="No Spacing" w:semiHidden="0" w:uiPriority="1" w:unhideWhenUsed="0" w:qFormat="1"/>
+    <w:lsdException w:name="Light Shading" w:semiHidden="0" w:uiPriority="60" w:unhideWhenUsed="0"/>
+    <w:lsdException w:name="Light List" w:semiHidden="0" w:uiPriority="61" w:unhideWhenUsed="0"/>
+    <w:lsdException w:name="Light Grid" w:semiHidden="0" w:uiPriority="62" w:unhideWhenUsed="0"/>
+    <w:lsdException w:name="Medium Shading 1" w:semiHidden="0" w:uiPriority="63" w:unhideWhenUsed="0"/>
+    <w:lsdException w:name="Medium Shading 2" w:semiHidden="0" w:uiPriority="64" w:unhideWhenUsed="0"/>
+    <w:lsdException w:name="Medium List 1" w:semiHidden="0" w:uiPriority="65" w:unhideWhenUsed="0"/>
+    <w:lsdException w:name="Medium List 2" w:semiHidden="0" w:uiPriority="66" w:unhideWhenUsed="0"/>
+    <w:lsdException w:name="Medium Grid 1" w:semiHidden="0" w:uiPriority="67" w:unhideWhenUsed="0"/>
+    <w:lsdException w:name="Medium Grid 2" w:semiHidden="0" w:uiPriority="68" w:unhideWhenUsed="0"/>
+    <w:lsdException w:name="Medium Grid 3" w:semiHidden="0" w:uiPriority="69" w:unhideWhenUsed="0"/>
+    <w:lsdException w:name="Dark List" w:semiHidden="0" w:uiPriority="70" w:unhideWhenUsed="0"/>
+    <w:lsdException w:name="Colorful Shading" w:semiHidden="0" w:uiPriority="71" w:unhideWhenUsed="0"/>
+    <w:lsdException w:name="Colorful List" w:semiHidden="0" w:uiPriority="72" w:unhideWhenUsed="0"/>
+    <w:lsdException w:name="Colorful Grid" w:semiHidden="0" w:uiPriority="73" w:unhideWhenUsed="0"/>
+    <w:lsdException w:name="Light Shading Accent 1" w:semiHidden="0" w:uiPriority="60" w:unhideWhenUsed="0"/>
+    <w:lsdException w:name="Light List Accent 1" w:semiHidden="0" w:uiPriority="61" w:unhideWhenUsed="0"/>
+    <w:lsdException w:name="Light Grid Accent 1" w:semiHidden="0" w:uiPriority="62" w:unhideWhenUsed="0"/>
+    <w:lsdException w:name="Medium Shading 1 Accent 1" w:semiHidden="0" w:uiPriority="63" w:unhideWhenUsed="0"/>
+    <w:lsdException w:name="Medium Shading 2 Accent 1" w:semiHidden="0" w:uiPriority="64" w:unhideWhenUsed="0"/>
+    <w:lsdException w:name="Medium List 1 Accent 1" w:semiHidden="0" w:uiPriority="65" w:unhideWhenUsed="0"/>
+    <w:lsdException w:name="Revision" w:unhideWhenUsed="0"/>
+    <w:lsdException w:name="List Paragraph" w:semiHidden="0" w:uiPriority="34" w:unhideWhenUsed="0" w:qFormat="1"/>
+    <w:lsdException w:name="Quote" w:semiHidden="0" w:uiPriority="29" w:unhideWhenUsed="0" w:qFormat="1"/>
+    <w:lsdException w:name="Intense Quote" w:semiHidden="0" w:uiPriority="30" w:unhideWhenUsed="0" w:qFormat="1"/>
+    <w:lsdException w:name="Medium List 2 Accent 1" w:semiHidden="0" w:uiPriority="66" w:unhideWhenUsed="0"/>
+    <w:lsdException w:name="Medium Grid 1 Accent 1" w:semiHidden="0" w:uiPriority="67" w:unhideWhenUsed="0"/>
+    <w:lsdException w:name="Medium Grid 2 Accent 1" w:semiHidden="0" w:uiPriority="68" w:unhideWhenUsed="0"/>
+    <w:lsdException w:name="Medium Grid 3 Accent 1" w:semiHidden="0" w:uiPriority="69" w:unhideWhenUsed="0"/>
+    <w:lsdException w:name="Dark List Accent 1" w:semiHidden="0" w:uiPriority="70" w:unhideWhenUsed="0"/>
+    <w:lsdException w:name="Colorful Shading Accent 1" w:semiHidden="0" w:uiPriority="71" w:unhideWhenUsed="0"/>
+    <w:lsdException w:name="Colorful List Accent 1" w:semiHidden="0" w:uiPriority="72" w:unhideWhenUsed="0"/>
+    <w:lsdException w:name="Colorful Grid Accent 1" w:semiHidden="0" w:uiPriority="73" w:unhideWhenUsed="0"/>
+    <w:lsdException w:name="Light Shading Accent 2" w:semiHidden="0" w:uiPriority="60" w:unhideWhenUsed="0"/>
+    <w:lsdException w:name="Light List Accent 2" w:semiHidden="0" w:uiPriority="61" w:unhideWhenUsed="0"/>
+    <w:lsdException w:name="Light Grid Accent 2" w:semiHidden="0" w:uiPriority="62" w:unhideWhenUsed="0"/>
+    <w:lsdException w:name="Medium Shading 1 Accent 2" w:semiHidden="0" w:uiPriority="63" w:unhideWhenUsed="0"/>
+    <w:lsdException w:name="Medium Shading 2 Accent 2" w:semiHidden="0" w:uiPriority="64" w:unhideWhenUsed="0"/>
+    <w:lsdException w:name="Medium List 1 Accent 2" w:semiHidden="0" w:uiPriority="65" w:unhideWhenUsed="0"/>
+    <w:lsdException w:name="Medium List 2 Accent 2" w:semiHidden="0" w:uiPriority="66" w:unhideWhenUsed="0"/>
+    <w:lsdException w:name="Medium Grid 1 Accent 2" w:semiHidden="0" w:uiPriority="67" w:unhideWhenUsed="0"/>
+    <w:lsdException w:name="Medium Grid 2 Accent 2" w:semiHidden="0" w:uiPriority="68" w:unhideWhenUsed="0"/>
+    <w:lsdException w:name="Medium Grid 3 Accent 2" w:semiHidden="0" w:uiPriority="69" w:unhideWhenUsed="0"/>
+    <w:lsdException w:name="Dark List Accent 2" w:semiHidden="0" w:uiPriority="70" w:unhideWhenUsed="0"/>
+    <w:lsdException w:name="Colorful Shading Accent 2" w:semiHidden="0" w:uiPriority="71" w:unhideWhenUsed="0"/>
+    <w:lsdException w:name="Colorful List Accent 2" w:semiHidden="0" w:uiPriority="72" w:unhideWhenUsed="0"/>
+    <w:lsdException w:name="Colorful Grid Accent 2" w:semiHidden="0" w:uiPriority="73" w:unhideWhenUsed="0"/>
+    <w:lsdException w:name="Light Shading Accent 3" w:semiHidden="0" w:uiPriority="60" w:unhideWhenUsed="0"/>
+    <w:lsdException w:name="Light List Accent 3" w:semiHidden="0" w:uiPriority="61" w:unhideWhenUsed="0"/>
+    <w:lsdException w:name="Light Grid Accent 3" w:semiHidden="0" w:uiPriority="62" w:unhideWhenUsed="0"/>
+    <w:lsdException w:name="Medium Shading 1 Accent 3" w:semiHidden="0" w:uiPriority="63" w:unhideWhenUsed="0"/>
+    <w:lsdException w:name="Medium Shading 2 Accent 3" w:semiHidden="0" w:uiPriority="64" w:unhideWhenUsed="0"/>
+    <w:lsdException w:name="Medium List 1 Accent 3" w:semiHidden="0" w:uiPriority="65" w:unhideWhenUsed="0"/>
+    <w:lsdException w:name="Medium List 2 Accent 3" w:semiHidden="0" w:uiPriority="66" w:unhideWhenUsed="0"/>
+    <w:lsdException w:name="Medium Grid 1 Accent 3" w:semiHidden="0" w:uiPriority="67" w:unhideWhenUsed="0"/>
+    <w:lsdException w:name="Medium Grid 2 Accent 3" w:semiHidden="0" w:uiPriority="68" w:unhideWhenUsed="0"/>
+    <w:lsdException w:name="Medium Grid 3 Accent 3" w:semiHidden="0" w:uiPriority="69" w:unhideWhenUsed="0"/>
+    <w:lsdException w:name="Dark List Accent 3" w:semiHidden="0" w:uiPriority="70" w:unhideWhenUsed="0"/>
+    <w:lsdException w:name="Colorful Shading Accent 3" w:semiHidden="0" w:uiPriority="71" w:unhideWhenUsed="0"/>
+    <w:lsdException w:name="Colorful List Accent 3" w:semiHidden="0" w:uiPriority="72" w:unhideWhenUsed="0"/>
+    <w:lsdException w:name="Colorful Grid Accent 3" w:semiHidden="0" w:uiPriority="73" w:unhideWhenUsed="0"/>
+    <w:lsdException w:name="Light Shading Accent 4" w:semiHidden="0" w:uiPriority="60" w:unhideWhenUsed="0"/>
+    <w:lsdException w:name="Light List Accent 4" w:semiHidden="0" w:uiPriority="61" w:unhideWhenUsed="0"/>
+    <w:lsdException w:name="Light Grid Accent 4" w:semiHidden="0" w:uiPriority="62" w:unhideWhenUsed="0"/>
+    <w:lsdException w:name="Medium Shading 1 Accent 4" w:semiHidden="0" w:uiPriority="63" w:unhideWhenUsed="0"/>
+    <w:lsdException w:name="Medium Shading 2 Accent 4" w:semiHidden="0" w:uiPriority="64" w:unhideWhenUsed="0"/>
+    <w:lsdException w:name="Medium List 1 Accent 4" w:semiHidden="0" w:uiPriority="65" w:unhideWhenUsed="0"/>
+    <w:lsdException w:name="Medium List 2 Accent 4" w:semiHidden="0" w:uiPriority="66" w:unhideWhenUsed="0"/>
+    <w:lsdException w:name="Medium Grid 1 Accent 4" w:semiHidden="0" w:uiPriority="67" w:unhideWhenUsed="0"/>
+    <w:lsdException w:name="Medium Grid 2 Accent 4" w:semiHidden="0" w:uiPriority="68" w:unhideWhenUsed="0"/>
+    <w:lsdException w:name="Medium Grid 3 Accent 4" w:semiHidden="0" w:uiPriority="69" w:unhideWhenUsed="0"/>
+    <w:lsdException w:name="Dark List Accent 4" w:semiHidden="0" w:uiPriority="70" w:unhideWhenUsed="0"/>
+    <w:lsdException w:name="Colorful Shading Accent 4" w:semiHidden="0" w:uiPriority="71" w:unhideWhenUsed="0"/>
+    <w:lsdException w:name="Colorful List Accent 4" w:semiHidden="0" w:uiPriority="72" w:unhideWhenUsed="0"/>
+    <w:lsdException w:name="Colorful Grid Accent 4" w:semiHidden="0" w:uiPriority="73" w:unhideWhenUsed="0"/>
+    <w:lsdException w:name="Light Shading Accent 5" w:semiHidden="0" w:uiPriority="60" w:unhideWhenUsed="0"/>
+    <w:lsdException w:name="Light List Accent 5" w:semiHidden="0" w:uiPriority="61" w:unhideWhenUsed="0"/>
+    <w:lsdException w:name="Light Grid Accent 5" w:semiHidden="0" w:uiPriority="62" w:unhideWhenUsed="0"/>
+    <w:lsdException w:name="Medium Shading 1 Accent 5" w:semiHidden="0" w:uiPriority="63" w:unhideWhenUsed="0"/>
+    <w:lsdException w:name="Medium Shading 2 Accent 5" w:semiHidden="0" w:uiPriority="64" w:unhideWhenUsed="0"/>
+    <w:lsdException w:name="Medium List 1 Accent 5" w:semiHidden="0" w:uiPriority="65" w:unhideWhenUsed="0"/>
+    <w:lsdException w:name="Medium List 2 Accent 5" w:semiHidden="0" w:uiPriority="66" w:unhideWhenUsed="0"/>
+    <w:lsdException w:name="Medium Grid 1 Accent 5" w:semiHidden="0" w:uiPriority="67" w:unhideWhenUsed="0"/>
+    <w:lsdException w:name="Medium Grid 2 Accent 5" w:semiHidden="0" w:uiPriority="68" w:unhideWhenUsed="0"/>
+    <w:lsdException w:name="Medium Grid 3 Accent 5" w:semiHidden="0" w:uiPriority="69" w:unhideWhenUsed="0"/>
+    <w:lsdException w:name="Dark List Accent 5" w:semiHidden="0" w:uiPriority="70" w:unhideWhenUsed="0"/>
+    <w:lsdException w:name="Colorful Shading Accent 5" w:semiHidden="0" w:uiPriority="71" w:unhideWhenUsed="0"/>
+    <w:lsdException w:name="Colorful List Accent 5" w:semiHidden="0" w:uiPriority="72" w:unhideWhenUsed="0"/>
+    <w:lsdException w:name="Colorful Grid Accent 5" w:semiHidden="0" w:uiPriority="73" w:unhideWhenUsed="0"/>
+    <w:lsdException w:name="Light Shading Accent 6" w:semiHidden="0" w:uiPriority="60" w:unhideWhenUsed="0"/>
+    <w:lsdException w:name="Light List Accent 6" w:semiHidden="0" w:uiPriority="61" w:unhideWhenUsed="0"/>
+    <w:lsdException w:name="Light Grid Accent 6" w:semiHidden="0" w:uiPriority="62" w:unhideWhenUsed="0"/>
+    <w:lsdException w:name="Medium Shading 1 Accent 6" w:semiHidden="0" w:uiPriority="63" w:unhideWhenUsed="0"/>
+    <w:lsdException w:name="Medium Shading 2 Accent 6" w:semiHidden="0" w:uiPriority="64" w:unhideWhenUsed="0"/>
+    <w:lsdException w:name="Medium List 1 Accent 6" w:semiHidden="0" w:uiPriority="65" w:unhideWhenUsed="0"/>
+    <w:lsdException w:name="Medium List 2 Accent 6" w:semiHidden="0" w:uiPriority="66" w:unhideWhenUsed="0"/>
+    <w:lsdException w:name="Medium Grid 1 Accent 6" w:semiHidden="0" w:uiPriority="67" w:unhideWhenUsed="0"/>
+    <w:lsdException w:name="Medium Grid 2 Accent 6" w:semiHidden="0" w:uiPriority="68" w:unhideWhenUsed="0"/>
+    <w:lsdException w:name="Medium Grid 3 Accent 6" w:semiHidden="0" w:uiPriority="69" w:unhideWhenUsed="0"/>
+    <w:lsdException w:name="Dark List Accent 6" w:semiHidden="0" w:uiPriority="70" w:unhideWhenUsed="0"/>
+    <w:lsdException w:name="Colorful Shading Accent 6" w:semiHidden="0" w:uiPriority="71" w:unhideWhenUsed="0"/>
+    <w:lsdException w:name="Colorful List Accent 6" w:semiHidden="0" w:uiPriority="72" w:unhideWhenUsed="0"/>
+    <w:lsdException w:name="Colorful Grid Accent 6" w:semiHidden="0" w:uiPriority="73" w:unhideWhenUsed="0"/>
+    <w:lsdException w:name="Subtle Emphasis" w:semiHidden="0" w:uiPriority="19" w:unhideWhenUsed="0" w:qFormat="1"/>
+    <w:lsdException w:name="Intense Emphasis" w:semiHidden="0" w:uiPriority="21" w:unhideWhenUsed="0" w:qFormat="1"/>
+    <w:lsdException w:name="Subtle Reference" w:semiHidden="0" w:uiPriority="31" w:unhideWhenUsed="0" w:qFormat="1"/>
+    <w:lsdException w:name="Intense Reference" w:semiHidden="0" w:uiPriority="32" w:unhideWhenUsed="0" w:qFormat="1"/>
+    <w:lsdException w:name="Book Title" w:semiHidden="0" w:uiPriority="33" w:unhideWhenUsed="0" w:qFormat="1"/>
+    <w:lsdException w:name="Bibliography" w:uiPriority="37"/>
+    <w:lsdException w:name="TOC Heading" w:uiPriority="39" w:qFormat="1"/>
+  </w:latentStyles>
+  <w:style w:type="paragraph" w:default="1" w:styleId="Normal">
+    <w:name w:val="Normal"/>
+    <w:qFormat/>
+  </w:style>
+  <w:style w:type="character" w:default="1" w:styleId="Fuentedeprrafopredeter">
+    <w:name w:val="Default Paragraph Font"/>
+    <w:uiPriority w:val="1"/>
+    <w:semiHidden/>
+    <w:unhideWhenUsed/>
+  </w:style>
+  <w:style w:type="table" w:default="1" w:styleId="Tablanormal">
+    <w:name w:val="Normal Table"/>
+    <w:uiPriority w:val="99"/>
+    <w:semiHidden/>
+    <w:unhideWhenUsed/>
+    <w:tblPr>
+      <w:tblInd w:w="0" w:type="dxa"/>
+      <w:tblCellMar>
+        <w:top w:w="0" w:type="dxa"/>
+        <w:left w:w="108" w:type="dxa"/>
+        <w:bottom w:w="0" w:type="dxa"/>
+        <w:right w:w="108" w:type="dxa"/>
+      </w:tblCellMar>
+    </w:tblPr>
+  </w:style>
+  <w:style w:type="numbering" w:default="1" w:styleId="Sinlista">
+    <w:name w:val="No List"/>
+    <w:uiPriority w:val="99"/>
+    <w:semiHidden/>
+    <w:unhideWhenUsed/>
+  </w:style>
+  <w:style w:type="paragraph" w:styleId="Encabezado">
+    <w:name w:val="header"/>
+    <w:basedOn w:val="Normal"/>
+    <w:link w:val="EncabezadoCar"/>
+    <w:uiPriority w:val="99"/>
+    <w:unhideWhenUsed/>
+    <w:rsid w:val="002D60E1"/>
+    <w:pPr>
+      <w:tabs>
+        <w:tab w:val="center" w:pos="4419"/>
+        <w:tab w:val="right" w:pos="8838"/>
+      </w:tabs>
+      <w:spacing w:after="0" w:line="240" w:lineRule="auto"/>
+    </w:pPr>
+  </w:style>
+  <w:style w:type="character" w:customStyle="1" w:styleId="EncabezadoCar">
+    <w:name w:val="Encabezado Car"/>
+    <w:basedOn w:val="Fuentedeprrafopredeter"/>
+    <w:link w:val="Encabezado"/>
+    <w:uiPriority w:val="99"/>
+    <w:rsid w:val="002D60E1"/>
+  </w:style>
+  <w:style w:type="paragraph" w:styleId="Piedepgina">
+    <w:name w:val="footer"/>
+    <w:basedOn w:val="Normal"/>
+    <w:link w:val="PiedepginaCar"/>
+    <w:uiPriority w:val="99"/>
+    <w:unhideWhenUsed/>
+    <w:rsid w:val="002D60E1"/>
+    <w:pPr>
+      <w:tabs>
+        <w:tab w:val="center" w:pos="4419"/>
+        <w:tab w:val="right" w:pos="8838"/>
+      </w:tabs>
+      <w:spacing w:after="0" w:line="240" w:lineRule="auto"/>
+    </w:pPr>
+  </w:style>
+  <w:style w:type="character" w:customStyle="1" w:styleId="PiedepginaCar">
+    <w:name w:val="Pie de página Car"/>
+    <w:basedOn w:val="Fuentedeprrafopredeter"/>
+    <w:link w:val="Piedepgina"/>
+    <w:uiPriority w:val="99"/>
+    <w:rsid w:val="002D60E1"/>
+  </w:style>
+  <w:style w:type="character" w:styleId="Ttulodellibro">
+    <w:name w:val="Book Title"/>
+    <w:basedOn w:val="Fuentedeprrafopredeter"/>
+    <w:uiPriority w:val="33"/>
+    <w:qFormat/>
+    <w:rsid w:val="002D60E1"/>
+    <w:rPr>
+      <w:b/>
+      <w:bCs/>
+      <w:i/>
+      <w:iCs/>
+      <w:spacing w:val="5"/>
+    </w:rPr>
+  </w:style>
+  <w:style w:type="paragraph" w:styleId="Prrafodelista">
+    <w:name w:val="List Paragraph"/>
+    <w:basedOn w:val="Normal"/>
+    <w:uiPriority w:val="34"/>
+    <w:qFormat/>
+    <w:rsid w:val="00046AA1"/>
+    <w:pPr>
+      <w:ind w:left="720"/>
+      <w:contextualSpacing/>
+    </w:pPr>
+  </w:style>
+  <w:style w:type="character" w:styleId="Hipervnculo">
+    <w:name w:val="Hyperlink"/>
+    <w:basedOn w:val="Fuentedeprrafopredeter"/>
+    <w:uiPriority w:val="99"/>
+    <w:unhideWhenUsed/>
+    <w:rsid w:val="00046AA1"/>
+    <w:rPr>
+      <w:color w:val="0563C1" w:themeColor="hyperlink"/>
+      <w:u w:val="single"/>
+    </w:rPr>
+  </w:style>
+  <w:style w:type="character" w:customStyle="1" w:styleId="Mention">
+    <w:name w:val="Mention"/>
+    <w:basedOn w:val="Fuentedeprrafopredeter"/>
+    <w:uiPriority w:val="99"/>
+    <w:semiHidden/>
+    <w:unhideWhenUsed/>
+    <w:rsid w:val="00046AA1"/>
+    <w:rPr>
+      <w:color w:val="2B579A"/>
+      <w:shd w:val="clear" w:color="auto" w:fill="E6E6E6"/>
+    </w:rPr>
+  </w:style>
+  <w:style w:type="character" w:styleId="Hipervnculovisitado">
+    <w:name w:val="FollowedHyperlink"/>
+    <w:basedOn w:val="Fuentedeprrafopredeter"/>
+    <w:uiPriority w:val="99"/>
+    <w:semiHidden/>
+    <w:unhideWhenUsed/>
+    <w:rsid w:val="00046AA1"/>
+    <w:rPr>
+      <w:color w:val="954F72" w:themeColor="followedHyperlink"/>
+      <w:u w:val="single"/>
+    </w:rPr>
+  </w:style>
+  <w:style w:type="table" w:styleId="Tablaconcuadrcula">
+    <w:name w:val="Table Grid"/>
+    <w:basedOn w:val="Tablanormal"/>
+    <w:uiPriority w:val="39"/>
+    <w:rsid w:val="005D15AA"/>
+    <w:pPr>
+      <w:spacing w:after="0" w:line="240" w:lineRule="auto"/>
+    </w:pPr>
+    <w:tblPr>
+      <w:tblBorders>
+        <w:top w:val="single" w:sz="4" w:space="0" w:color="auto"/>
+        <w:left w:val="single" w:sz="4" w:space="0" w:color="auto"/>
+        <w:bottom w:val="single" w:sz="4" w:space="0" w:color="auto"/>
+        <w:right w:val="single" w:sz="4" w:space="0" w:color="auto"/>
+        <w:insideH w:val="single" w:sz="4" w:space="0" w:color="auto"/>
+        <w:insideV w:val="single" w:sz="4" w:space="0" w:color="auto"/>
+      </w:tblBorders>
+    </w:tblPr>
+  </w:style>
+  <w:style w:type="paragraph" w:styleId="Textodeglobo">
+    <w:name w:val="Balloon Text"/>
+    <w:basedOn w:val="Normal"/>
+    <w:link w:val="TextodegloboCar"/>
+    <w:uiPriority w:val="99"/>
+    <w:semiHidden/>
+    <w:unhideWhenUsed/>
+    <w:rsid w:val="004E5F75"/>
+    <w:pPr>
+      <w:spacing w:after="0" w:line="240" w:lineRule="auto"/>
+    </w:pPr>
+    <w:rPr>
+      <w:rFonts w:ascii="Tahoma" w:hAnsi="Tahoma" w:cs="Tahoma"/>
+      <w:sz w:val="16"/>
+      <w:szCs w:val="16"/>
+    </w:rPr>
+  </w:style>
+  <w:style w:type="character" w:customStyle="1" w:styleId="TextodegloboCar">
+    <w:name w:val="Texto de globo Car"/>
+    <w:basedOn w:val="Fuentedeprrafopredeter"/>
+    <w:link w:val="Textodeglobo"/>
+    <w:uiPriority w:val="99"/>
+    <w:semiHidden/>
+    <w:rsid w:val="004E5F75"/>
+    <w:rPr>
+      <w:rFonts w:ascii="Tahoma" w:hAnsi="Tahoma" w:cs="Tahoma"/>
+      <w:sz w:val="16"/>
+      <w:szCs w:val="16"/>
+    </w:rPr>
   </w:style>
 </w:styles>
 </file>
@@ -4142,7 +4291,7 @@
   <a:extraClrSchemeLst/>
   <a:extLst>
     <a:ext uri="{05A4C25C-085E-4340-85A3-A5531E510DB2}">
-      <thm15:themeFamily xmlns:thm15="http://schemas.microsoft.com/office/thememl/2012/main" name="Office Theme" id="{62F939B6-93AF-4DB8-9C6B-D6C7DFDC589F}" vid="{4A3C46E8-61CC-4603-A589-7422A47A8E4A}"/>
+      <thm15:themeFamily xmlns="" xmlns:thm15="http://schemas.microsoft.com/office/thememl/2012/main" name="Office Theme" id="{62F939B6-93AF-4DB8-9C6B-D6C7DFDC589F}" vid="{4A3C46E8-61CC-4603-A589-7422A47A8E4A}"/>
     </a:ext>
   </a:extLst>
 </a:theme>

</xml_diff>